<commit_message>
feat: adiciona use client nos componentes de cadastro
</commit_message>
<xml_diff>
--- a/Massa-Teste/prompt-Tess_Telas.docx
+++ b/Massa-Teste/prompt-Tess_Telas.docx
@@ -2,6 +2,7 @@
 <file path=word/document.xml><?xml version="1.0" encoding="utf-8"?>
 <w:document xmlns:wpc="http://schemas.microsoft.com/office/word/2010/wordprocessingCanvas" xmlns:cx="http://schemas.microsoft.com/office/drawing/2014/chartex" xmlns:cx1="http://schemas.microsoft.com/office/drawing/2015/9/8/chartex" xmlns:cx2="http://schemas.microsoft.com/office/drawing/2015/10/21/chartex" xmlns:cx3="http://schemas.microsoft.com/office/drawing/2016/5/9/chartex" xmlns:cx4="http://schemas.microsoft.com/office/drawing/2016/5/10/chartex" xmlns:cx5="http://schemas.microsoft.com/office/drawing/2016/5/11/chartex" xmlns:cx6="http://schemas.microsoft.com/office/drawing/2016/5/12/chartex" xmlns:cx7="http://schemas.microsoft.com/office/drawing/2016/5/13/chartex" xmlns:cx8="http://schemas.microsoft.com/office/drawing/2016/5/14/chartex" xmlns:mc="http://schemas.openxmlformats.org/markup-compatibility/2006" xmlns:aink="http://schemas.microsoft.com/office/drawing/2016/ink" xmlns:am3d="http://schemas.microsoft.com/office/drawing/2017/model3d" xmlns:o="urn:schemas-microsoft-com:office:office" xmlns:oel="http://schemas.microsoft.com/office/2019/extlst" xmlns:r="http://schemas.openxmlformats.org/officeDocument/2006/relationships" xmlns:m="http://schemas.openxmlformats.org/officeDocument/2006/math" xmlns:v="urn:schemas-microsoft-com:vml" xmlns:wp14="http://schemas.microsoft.com/office/word/2010/wordprocessingDrawing" xmlns:wp="http://schemas.openxmlformats.org/drawingml/2006/wordprocessingDrawing" xmlns:w10="urn:schemas-microsoft-com:office:word" xmlns:w="http://schemas.openxmlformats.org/wordprocessingml/2006/main" xmlns:w14="http://schemas.microsoft.com/office/word/2010/wordml" xmlns:w15="http://schemas.microsoft.com/office/word/2012/wordml" xmlns:w16cex="http://schemas.microsoft.com/office/word/2018/wordml/cex" xmlns:w16cid="http://schemas.microsoft.com/office/word/2016/wordml/cid" xmlns:w16="http://schemas.microsoft.com/office/word/2018/wordml" xmlns:w16du="http://schemas.microsoft.com/office/word/2023/wordml/word16du" xmlns:w16sdtdh="http://schemas.microsoft.com/office/word/2020/wordml/sdtdatahash" xmlns:w16sdtfl="http://schemas.microsoft.com/office/word/2024/wordml/sdtformatlock" xmlns:w16se="http://schemas.microsoft.com/office/word/2015/wordml/symex" xmlns:wpg="http://schemas.microsoft.com/office/word/2010/wordprocessingGroup" xmlns:wpi="http://schemas.microsoft.com/office/word/2010/wordprocessingInk" xmlns:wne="http://schemas.microsoft.com/office/word/2006/wordml" xmlns:wps="http://schemas.microsoft.com/office/word/2010/wordprocessingShape" mc:Ignorable="w14 w15 w16se w16cid w16 w16cex w16sdtdh w16sdtfl w16du wp14">
   <w:body>
+    <w:p/>
     <w:p>
       <w:r>
         <w:t>Desenvolva uma tela de controle de documentos com as seguintes funcionalidades:</w:t>
@@ -33,219 +34,407 @@
     </w:p>
     <w:p>
       <w:r>
-        <w:t xml:space="preserve">   </w:t>
-      </w:r>
+        <w:t xml:space="preserve">   - Marcar com </w:t>
+      </w:r>
+      <w:proofErr w:type="spellStart"/>
+      <w:r>
+        <w:t>dropdown</w:t>
+      </w:r>
+      <w:proofErr w:type="spellEnd"/>
+      <w:r>
+        <w:t xml:space="preserve"> os usuários que podem acessar o documento (deixar opção todos como padrão), somente o empregador pode alterar quem terá acesso ao documento</w:t>
+      </w:r>
+    </w:p>
+    <w:p>
+      <w:r>
+        <w:t xml:space="preserve">   - Exibir uma prévia ou o nome do arquivo após o upload, com feedback visual (</w:t>
+      </w:r>
+      <w:proofErr w:type="spellStart"/>
+      <w:r>
+        <w:t>ex</w:t>
+      </w:r>
+      <w:proofErr w:type="spellEnd"/>
+      <w:r>
+        <w:t>: mensagem de sucesso ou erro).</w:t>
+      </w:r>
+    </w:p>
+    <w:p/>
+    <w:p>
+      <w:r>
+        <w:t>2. **Controle de Datas:**</w:t>
+      </w:r>
+    </w:p>
+    <w:p>
+      <w:r>
+        <w:t xml:space="preserve">   - Incluir campos para a inserção de datas importantes, como “Data de Criação”, “Data de Validade” e outras, se necessário.</w:t>
+      </w:r>
+    </w:p>
+    <w:p>
+      <w:r>
+        <w:t xml:space="preserve">   - Utilizar componentes de seletor de data (date </w:t>
+      </w:r>
+      <w:proofErr w:type="spellStart"/>
+      <w:r>
+        <w:t>picker</w:t>
+      </w:r>
+      <w:proofErr w:type="spellEnd"/>
+      <w:r>
+        <w:t>) para facilitar o preenchimento e garantir a integridade dos dados.</w:t>
+      </w:r>
+    </w:p>
+    <w:p/>
+    <w:p>
+      <w:r>
+        <w:t>3. **Responsáveis:**</w:t>
+      </w:r>
+    </w:p>
+    <w:p>
+      <w:r>
+        <w:t xml:space="preserve">   - Adicionar um campo para seleção ou inserção do responsável pelo documento.</w:t>
+      </w:r>
+    </w:p>
+    <w:p>
+      <w:r>
+        <w:t xml:space="preserve">   - Esse campo pode ser implementado como um </w:t>
+      </w:r>
+      <w:proofErr w:type="spellStart"/>
+      <w:r>
+        <w:t>dropdown</w:t>
+      </w:r>
+      <w:proofErr w:type="spellEnd"/>
+      <w:r>
+        <w:t xml:space="preserve"> e com seleção de usuários registrados.</w:t>
+      </w:r>
+    </w:p>
+    <w:p/>
+    <w:p>
+      <w:r>
+        <w:t>4. **Interface e Experiência do Usuário:**</w:t>
+      </w:r>
+    </w:p>
+    <w:p>
+      <w:r>
+        <w:t xml:space="preserve">   - A interface deve ser responsiva, limpa e intuitiva, garantindo uma boa experiência mesmo em dispositivos móveis.</w:t>
+      </w:r>
+    </w:p>
+    <w:p>
+      <w:r>
+        <w:t xml:space="preserve">   - Implementar feedback visual para operações críticas (</w:t>
+      </w:r>
+      <w:proofErr w:type="spellStart"/>
+      <w:r>
+        <w:t>ex</w:t>
+      </w:r>
+      <w:proofErr w:type="spellEnd"/>
+      <w:r>
+        <w:t>: upload bem-sucedido, erros de validação).</w:t>
+      </w:r>
+    </w:p>
+    <w:p>
       <w:r>
         <w:t xml:space="preserve">- </w:t>
       </w:r>
-      <w:r>
-        <w:t xml:space="preserve">Marcar com </w:t>
-      </w:r>
-      <w:proofErr w:type="spellStart"/>
-      <w:r>
-        <w:t>dropdown</w:t>
-      </w:r>
-      <w:proofErr w:type="spellEnd"/>
+      <w:proofErr w:type="gramStart"/>
+      <w:r>
+        <w:t>considerar</w:t>
+      </w:r>
+      <w:proofErr w:type="gramEnd"/>
+      <w:r>
+        <w:t xml:space="preserve"> o layout da tela de login</w:t>
+      </w:r>
+    </w:p>
+    <w:p/>
+    <w:p>
+      <w:r>
+        <w:t>5. **Funcionalidades Adicionais:**</w:t>
+      </w:r>
+    </w:p>
+    <w:p>
+      <w:r>
+        <w:t xml:space="preserve">   - Exibir uma listagem dos documentos já cadastrados, incluindo informações resumidas (nome do documento, data, responsável).</w:t>
+      </w:r>
+    </w:p>
+    <w:p>
+      <w:r>
+        <w:t xml:space="preserve">   - Permitir ações como a visualização detalhada, edição e remoção dos documentos.</w:t>
+      </w:r>
+    </w:p>
+    <w:p>
+      <w:r>
+        <w:t xml:space="preserve">   - Incluir filtros de pesquisa por data, responsável e nome do documento para facilitar a navegação e o gerenciamento.</w:t>
+      </w:r>
+    </w:p>
+    <w:p/>
+    <w:p>
+      <w:r>
+        <w:t>6. **Boas Práticas e Estruturação:**</w:t>
+      </w:r>
+    </w:p>
+    <w:p>
+      <w:r>
+        <w:t xml:space="preserve">   - Garanta a correta validação dos campos e tratamento de erros tanto no front-</w:t>
+      </w:r>
+      <w:proofErr w:type="spellStart"/>
+      <w:r>
+        <w:t>end</w:t>
+      </w:r>
+      <w:proofErr w:type="spellEnd"/>
+      <w:r>
+        <w:t xml:space="preserve"> quanto na comunicação com o </w:t>
+      </w:r>
+      <w:proofErr w:type="spellStart"/>
+      <w:r>
+        <w:t>backend</w:t>
+      </w:r>
+      <w:proofErr w:type="spellEnd"/>
+      <w:r>
+        <w:t>.</w:t>
+      </w:r>
+    </w:p>
+    <w:p>
+      <w:r>
+        <w:t xml:space="preserve">   - Considere a integração com o </w:t>
+      </w:r>
+      <w:proofErr w:type="spellStart"/>
+      <w:r>
+        <w:t>firebase</w:t>
+      </w:r>
+      <w:proofErr w:type="spellEnd"/>
+      <w:r>
+        <w:t>/</w:t>
+      </w:r>
+      <w:proofErr w:type="spellStart"/>
+      <w:r>
+        <w:t>firestore</w:t>
+      </w:r>
+      <w:proofErr w:type="spellEnd"/>
+      <w:r>
+        <w:t>.</w:t>
+      </w:r>
+    </w:p>
+    <w:p>
+      <w:r>
+        <w:t xml:space="preserve">- </w:t>
+      </w:r>
+      <w:proofErr w:type="gramStart"/>
+      <w:r>
+        <w:t>use</w:t>
+      </w:r>
+      <w:proofErr w:type="gramEnd"/>
+      <w:r>
+        <w:t xml:space="preserve"> os elementos reutilizáveis</w:t>
+      </w:r>
+    </w:p>
+    <w:p>
+      <w:r>
+        <w:br w:type="page"/>
+      </w:r>
+    </w:p>
+    <w:p>
+      <w:r>
+        <w:lastRenderedPageBreak/>
+        <w:t>Desenvolva uma gestão de comunicação focando na interação entre empregador, empregados e familiares, por grupo ou individual e com alertas e notificações. Deve contemplar as seguintes funcionalidades:</w:t>
+      </w:r>
+    </w:p>
+    <w:p>
+      <w:r>
+        <w:t>1. **Comunicação em Grupo:**</w:t>
+      </w:r>
+    </w:p>
+    <w:p>
+      <w:r>
+        <w:t xml:space="preserve">   - Permitir o envio de mensagens de texto, imagens, vídeos e documentos nesses canais.</w:t>
+      </w:r>
+      <w:r>
+        <w:t xml:space="preserve"> Remover anexos após x dias</w:t>
+      </w:r>
+    </w:p>
+    <w:p>
+      <w:r>
+        <w:t>(o x será de acordo com o plano contratado)</w:t>
+      </w:r>
+    </w:p>
+    <w:p>
+      <w:r>
+        <w:t xml:space="preserve">   - Implementar um sistema de notificações para alertar os membros sobre novas mensagens.</w:t>
+      </w:r>
+    </w:p>
+    <w:p>
+      <w:r>
+        <w:t xml:space="preserve">   - Adicionar funcionalidades de moderação para garantir o bom uso dos canais.</w:t>
+      </w:r>
+    </w:p>
+    <w:p>
+      <w:r>
+        <w:t>2. **Comunicação Individual:**</w:t>
+      </w:r>
+    </w:p>
+    <w:p>
+      <w:r>
+        <w:t xml:space="preserve">   - Permitir a troca de mensagens privadas entre usuários (empregador-empregado, empregado-familiar, empregador-</w:t>
+      </w:r>
+      <w:proofErr w:type="gramStart"/>
+      <w:r>
+        <w:t xml:space="preserve">familiar, </w:t>
+      </w:r>
+      <w:proofErr w:type="spellStart"/>
+      <w:r>
+        <w:t>etc</w:t>
+      </w:r>
+      <w:proofErr w:type="spellEnd"/>
+      <w:proofErr w:type="gramEnd"/>
+      <w:r>
+        <w:t>).</w:t>
+      </w:r>
+    </w:p>
+    <w:p>
+      <w:r>
+        <w:t xml:space="preserve">   - Implementar notificações em tempo real para novas mensagens.</w:t>
+      </w:r>
+    </w:p>
+    <w:p>
+      <w:r>
+        <w:t xml:space="preserve">   - Possibilitar o envio de anexos (documentos, imagens, </w:t>
+      </w:r>
+      <w:proofErr w:type="gramStart"/>
+      <w:r>
+        <w:t xml:space="preserve">vídeos </w:t>
+      </w:r>
+      <w:proofErr w:type="spellStart"/>
+      <w:r>
+        <w:t>etc</w:t>
+      </w:r>
+      <w:proofErr w:type="spellEnd"/>
+      <w:proofErr w:type="gramEnd"/>
+      <w:r>
+        <w:t>) nas mensagens privadas.</w:t>
+      </w:r>
+      <w:r>
+        <w:t xml:space="preserve"> Remover anexos após y dias. (o y será de acordo com o plano contratado)</w:t>
+      </w:r>
+    </w:p>
+    <w:p>
+      <w:r>
+        <w:t>3. **Gestão de Alertas:**</w:t>
+      </w:r>
+    </w:p>
+    <w:p>
+      <w:r>
+        <w:t xml:space="preserve">   - Criar um sistema de alertas configuráveis para eventos importantes (</w:t>
+      </w:r>
+      <w:proofErr w:type="spellStart"/>
+      <w:r>
+        <w:t>ex</w:t>
+      </w:r>
+      <w:proofErr w:type="spellEnd"/>
+      <w:r>
+        <w:t>: aniversários, prazos de entrega, comunicados internos).</w:t>
+      </w:r>
+    </w:p>
+    <w:p>
+      <w:r>
+        <w:t xml:space="preserve">   - Permitir que os alertas sejam enviados </w:t>
+      </w:r>
+      <w:proofErr w:type="gramStart"/>
+      <w:r>
+        <w:t>por  SMS</w:t>
+      </w:r>
+      <w:proofErr w:type="gramEnd"/>
       <w:r>
         <w:t xml:space="preserve"> </w:t>
       </w:r>
       <w:r>
-        <w:t xml:space="preserve">os </w:t>
-      </w:r>
-      <w:r>
-        <w:t xml:space="preserve">usuários </w:t>
-      </w:r>
-      <w:r>
-        <w:t>que podem acessar o documento (deixar opção todos como padrão), somente o empregador pode alterar quem terá acesso ao documento</w:t>
-      </w:r>
-    </w:p>
-    <w:p>
-      <w:r>
-        <w:t xml:space="preserve">   - Exibir uma prévia ou o nome do arquivo após o upload, com feedback visual (</w:t>
-      </w:r>
-      <w:proofErr w:type="spellStart"/>
-      <w:r>
-        <w:t>ex</w:t>
-      </w:r>
-      <w:proofErr w:type="spellEnd"/>
-      <w:r>
-        <w:t>: mensagem de sucesso ou erro).</w:t>
-      </w:r>
-    </w:p>
-    <w:p/>
-    <w:p>
-      <w:r>
-        <w:t>2. **Controle de Datas:**</w:t>
-      </w:r>
-    </w:p>
-    <w:p>
-      <w:r>
-        <w:t xml:space="preserve">   - Incluir campos para a inserção de datas importantes, como “Data de Criação”, “Data de Validade” e outras, se necessário.</w:t>
-      </w:r>
-    </w:p>
-    <w:p>
-      <w:r>
-        <w:t xml:space="preserve">   - Utilizar componentes de seletor de data (date </w:t>
-      </w:r>
-      <w:proofErr w:type="spellStart"/>
-      <w:r>
-        <w:t>picker</w:t>
-      </w:r>
-      <w:proofErr w:type="spellEnd"/>
-      <w:r>
-        <w:t>) para facilitar o preenchimento e garantir a integridade dos dados.</w:t>
-      </w:r>
-    </w:p>
-    <w:p/>
-    <w:p>
-      <w:r>
-        <w:t>3. **Responsáveis:**</w:t>
-      </w:r>
-    </w:p>
-    <w:p>
-      <w:r>
-        <w:t xml:space="preserve">   - Adicionar um campo para seleção ou inserção do responsável pelo documento.</w:t>
-      </w:r>
-    </w:p>
-    <w:p>
-      <w:r>
-        <w:t xml:space="preserve">   - Esse campo pode ser implementado como um </w:t>
-      </w:r>
-      <w:proofErr w:type="spellStart"/>
-      <w:r>
-        <w:t>dropdown</w:t>
-      </w:r>
-      <w:proofErr w:type="spellEnd"/>
-      <w:r>
-        <w:t xml:space="preserve"> </w:t>
-      </w:r>
-      <w:r>
         <w:t>e</w:t>
       </w:r>
       <w:r>
-        <w:t xml:space="preserve"> com seleção de usuários registrados.</w:t>
-      </w:r>
-    </w:p>
-    <w:p/>
-    <w:p>
-      <w:r>
-        <w:t>4. **Interface e Experiência do Usuário:**</w:t>
-      </w:r>
-    </w:p>
-    <w:p>
-      <w:r>
-        <w:t xml:space="preserve">   - A interface deve ser responsiva, limpa e intuitiva, garantindo uma boa experiência mesmo em dispositivos móveis.</w:t>
-      </w:r>
-    </w:p>
-    <w:p>
-      <w:r>
-        <w:t xml:space="preserve">   - Implementar feedback visual para operações críticas (</w:t>
-      </w:r>
-      <w:proofErr w:type="spellStart"/>
-      <w:r>
-        <w:t>ex</w:t>
-      </w:r>
-      <w:proofErr w:type="spellEnd"/>
-      <w:r>
-        <w:t>: upload bem-sucedido, erros de validação).</w:t>
+        <w:t xml:space="preserve"> notificações </w:t>
+      </w:r>
+      <w:proofErr w:type="spellStart"/>
+      <w:r>
+        <w:t>push</w:t>
+      </w:r>
+      <w:proofErr w:type="spellEnd"/>
+      <w:r>
+        <w:t>.</w:t>
+      </w:r>
+    </w:p>
+    <w:p>
+      <w:r>
+        <w:t xml:space="preserve">   - Implementar </w:t>
+      </w:r>
+      <w:r>
+        <w:t xml:space="preserve">cards no dashboard </w:t>
+      </w:r>
+      <w:r>
+        <w:t>alertas</w:t>
+      </w:r>
+      <w:r>
+        <w:t xml:space="preserve"> não lidos</w:t>
       </w:r>
     </w:p>
     <w:p>
       <w:r>
         <w:t xml:space="preserve">- </w:t>
       </w:r>
+      <w:proofErr w:type="spellStart"/>
       <w:proofErr w:type="gramStart"/>
       <w:r>
-        <w:t>considerar</w:t>
-      </w:r>
+        <w:t>c</w:t>
+      </w:r>
+      <w:r>
+        <w:t>rud</w:t>
+      </w:r>
+      <w:proofErr w:type="spellEnd"/>
       <w:proofErr w:type="gramEnd"/>
       <w:r>
-        <w:t xml:space="preserve"> o layout da tela de login</w:t>
-      </w:r>
-    </w:p>
-    <w:p/>
-    <w:p>
-      <w:r>
-        <w:t>5. **Funcionalidades Adicionais:**</w:t>
-      </w:r>
-    </w:p>
-    <w:p>
-      <w:r>
-        <w:t xml:space="preserve">   - Exibir uma listagem dos documentos já cadastrados, incluindo informações resumidas (nome do documento, data, responsável).</w:t>
-      </w:r>
-    </w:p>
-    <w:p>
-      <w:r>
-        <w:t xml:space="preserve">   - Permitir ações como a visualização detalhada, edição e remoção dos documentos.</w:t>
-      </w:r>
-    </w:p>
-    <w:p>
-      <w:r>
-        <w:t xml:space="preserve">   - Incluir filtros de pesquisa por data, responsável e nome do documento para facilitar a navegação e o gerenciamento.</w:t>
-      </w:r>
-    </w:p>
-    <w:p/>
-    <w:p>
-      <w:r>
-        <w:t>6. **Boas Práticas e Estruturação:**</w:t>
-      </w:r>
-    </w:p>
-    <w:p>
-      <w:r>
-        <w:t xml:space="preserve">   - Garanta a correta validação dos campos e tratamento de erros tanto no front-</w:t>
-      </w:r>
-      <w:proofErr w:type="spellStart"/>
-      <w:r>
-        <w:t>end</w:t>
-      </w:r>
-      <w:proofErr w:type="spellEnd"/>
-      <w:r>
-        <w:t xml:space="preserve"> quanto na comunicação com o </w:t>
-      </w:r>
-      <w:proofErr w:type="spellStart"/>
-      <w:r>
-        <w:t>backend</w:t>
-      </w:r>
-      <w:proofErr w:type="spellEnd"/>
-      <w:r>
-        <w:t>.</w:t>
-      </w:r>
-    </w:p>
-    <w:p>
-      <w:r>
-        <w:t xml:space="preserve">   - Considere a integração com </w:t>
-      </w:r>
-      <w:r>
-        <w:t xml:space="preserve">o </w:t>
-      </w:r>
-      <w:proofErr w:type="spellStart"/>
-      <w:r>
-        <w:t>firebase</w:t>
-      </w:r>
-      <w:proofErr w:type="spellEnd"/>
-      <w:r>
-        <w:t>/</w:t>
-      </w:r>
-      <w:proofErr w:type="spellStart"/>
-      <w:r>
-        <w:t>firestore</w:t>
-      </w:r>
-      <w:proofErr w:type="spellEnd"/>
-      <w:r>
-        <w:t>.</w:t>
+        <w:t xml:space="preserve"> para</w:t>
+      </w:r>
+      <w:r>
+        <w:t xml:space="preserve"> alertas.</w:t>
+      </w:r>
+    </w:p>
+    <w:p>
+      <w:r>
+        <w:t>4. **Integração com Dados do Usuário:**</w:t>
+      </w:r>
+    </w:p>
+    <w:p>
+      <w:r>
+        <w:t xml:space="preserve">   - Integrar o sistema de comunicação com os dados dos usuários (empregados, familiares) para facilitar a identificação e o envio de mensagens.</w:t>
+      </w:r>
+    </w:p>
+    <w:p>
+      <w:r>
+        <w:t>5. **Interface e Experiência do Usuário:**</w:t>
+      </w:r>
+    </w:p>
+    <w:p>
+      <w:r>
+        <w:t xml:space="preserve">   - A interface deve ser intuitiva e responsiva, adaptando-se a diferentes dispositivos (</w:t>
+      </w:r>
+      <w:r>
+        <w:t>web e mobile)</w:t>
+      </w:r>
+    </w:p>
+    <w:p>
+      <w:r>
+        <w:t xml:space="preserve">   - Implementar um sistema de busca eficiente para encontrar mensagens e alertas.</w:t>
+      </w:r>
+    </w:p>
+    <w:p>
+      <w:r>
+        <w:t xml:space="preserve">   - Utilizar design moderno e agradável para melhorar a experiência do usuário.</w:t>
       </w:r>
     </w:p>
     <w:p>
       <w:r>
         <w:t xml:space="preserve">- </w:t>
       </w:r>
-      <w:proofErr w:type="gramStart"/>
-      <w:r>
-        <w:t>use</w:t>
-      </w:r>
-      <w:proofErr w:type="gramEnd"/>
-      <w:r>
-        <w:t xml:space="preserve"> os elementos reutilizáveis</w:t>
+      <w:r>
+        <w:t>Considere</w:t>
+      </w:r>
+      <w:r>
+        <w:t xml:space="preserve"> usar o layout do login</w:t>
       </w:r>
     </w:p>
     <w:p>
@@ -259,67 +448,562 @@
         <w:t xml:space="preserve">Desenvolva </w:t>
       </w:r>
       <w:r>
-        <w:t xml:space="preserve">uma </w:t>
-      </w:r>
-      <w:r>
-        <w:t xml:space="preserve">gestão de comunicação focando na interação entre empregador, empregados e familiares, </w:t>
-      </w:r>
-      <w:r>
-        <w:t xml:space="preserve">por grupo ou individual e </w:t>
-      </w:r>
-      <w:r>
-        <w:t>com alertas e notificações</w:t>
+        <w:t>o</w:t>
+      </w:r>
+      <w:r>
+        <w:t xml:space="preserve"> gerenciamento de tarefas com foco na</w:t>
+      </w:r>
+      <w:r>
+        <w:t>s atividades domésticas, compras e compromissos financeiros</w:t>
+      </w:r>
+      <w:r>
+        <w:t xml:space="preserve"> </w:t>
+      </w:r>
+      <w:r>
+        <w:t>com</w:t>
+      </w:r>
+      <w:r>
+        <w:t xml:space="preserve"> acompanhamento de tarefas </w:t>
+      </w:r>
+      <w:r>
+        <w:t xml:space="preserve">por usuário responsável ou </w:t>
+      </w:r>
+      <w:r>
+        <w:t>equipe</w:t>
+      </w:r>
+      <w:r>
+        <w:t>, com as</w:t>
+      </w:r>
+      <w:r>
+        <w:t xml:space="preserve"> funcionalidades:</w:t>
+      </w:r>
+    </w:p>
+    <w:p>
+      <w:r>
+        <w:t>1. **</w:t>
+      </w:r>
+      <w:proofErr w:type="spellStart"/>
+      <w:r>
+        <w:t>C</w:t>
+      </w:r>
+      <w:r>
+        <w:t>rud</w:t>
+      </w:r>
+      <w:proofErr w:type="spellEnd"/>
+      <w:r>
+        <w:t xml:space="preserve"> de Tarefas:**</w:t>
+      </w:r>
+    </w:p>
+    <w:p>
+      <w:r>
+        <w:t xml:space="preserve">   - Permitir a criação de tarefas com título, descrição detalhada, data de vencimento, prioridade (alta, média, baixa) e status (pendente, em andamento, concluída, cancelada).</w:t>
+      </w:r>
+    </w:p>
+    <w:p>
+      <w:r>
+        <w:t xml:space="preserve">   - Possibilitar a atribuição de tarefas a um ou mais usuários.</w:t>
+      </w:r>
+    </w:p>
+    <w:p>
+      <w:r>
+        <w:t xml:space="preserve">- </w:t>
+      </w:r>
+      <w:proofErr w:type="gramStart"/>
+      <w:r>
+        <w:t>indicação</w:t>
+      </w:r>
+      <w:proofErr w:type="gramEnd"/>
+      <w:r>
+        <w:t xml:space="preserve"> de concluída, pendente, iniciada, não iniciada, </w:t>
+      </w:r>
+      <w:proofErr w:type="gramStart"/>
+      <w:r>
+        <w:t xml:space="preserve">cancelada </w:t>
+      </w:r>
+      <w:proofErr w:type="spellStart"/>
+      <w:r>
+        <w:t>etc</w:t>
+      </w:r>
+      <w:proofErr w:type="spellEnd"/>
+      <w:proofErr w:type="gramEnd"/>
+    </w:p>
+    <w:p>
+      <w:r>
+        <w:t xml:space="preserve">   - Adicionar campos personalizados para informações adicionais (</w:t>
+      </w:r>
+      <w:proofErr w:type="spellStart"/>
+      <w:r>
+        <w:t>ex</w:t>
+      </w:r>
+      <w:proofErr w:type="spellEnd"/>
+      <w:r>
+        <w:t>: custo estimado, tempo estimado</w:t>
+      </w:r>
+      <w:r>
+        <w:t xml:space="preserve">, foto, </w:t>
+      </w:r>
+      <w:proofErr w:type="spellStart"/>
+      <w:proofErr w:type="gramStart"/>
+      <w:r>
+        <w:t>audio</w:t>
+      </w:r>
+      <w:proofErr w:type="spellEnd"/>
+      <w:r>
+        <w:t xml:space="preserve"> </w:t>
+      </w:r>
+      <w:r>
+        <w:t>)</w:t>
+      </w:r>
+      <w:proofErr w:type="gramEnd"/>
+      <w:r>
+        <w:t>.</w:t>
+      </w:r>
+    </w:p>
+    <w:p>
+      <w:r>
+        <w:t>2. **Organização e Priorização:**</w:t>
+      </w:r>
+    </w:p>
+    <w:p>
+      <w:r>
+        <w:t xml:space="preserve">   - Implementar um sistema de listas ou quadros </w:t>
+      </w:r>
+      <w:proofErr w:type="spellStart"/>
+      <w:r>
+        <w:t>Kanban</w:t>
+      </w:r>
+      <w:proofErr w:type="spellEnd"/>
+      <w:r>
+        <w:t xml:space="preserve"> para organizar as tarefas por status.</w:t>
+      </w:r>
+    </w:p>
+    <w:p>
+      <w:r>
+        <w:t xml:space="preserve">   - Permitir a criação de categorias ou </w:t>
+      </w:r>
+      <w:proofErr w:type="spellStart"/>
+      <w:r>
+        <w:t>tags</w:t>
+      </w:r>
+      <w:proofErr w:type="spellEnd"/>
+      <w:r>
+        <w:t xml:space="preserve"> para classificar as tarefas.</w:t>
+      </w:r>
+    </w:p>
+    <w:p>
+      <w:r>
+        <w:t xml:space="preserve">   - Implementar filtros e ordenação para facilitar a busca e a priorização de tarefas.</w:t>
+      </w:r>
+    </w:p>
+    <w:p>
+      <w:r>
+        <w:t xml:space="preserve">- </w:t>
+      </w:r>
+      <w:proofErr w:type="gramStart"/>
+      <w:r>
+        <w:t>incluir</w:t>
+      </w:r>
+      <w:proofErr w:type="gramEnd"/>
+      <w:r>
+        <w:t xml:space="preserve"> conceito de tarefa recorrente por n períodos (DIAS, </w:t>
+      </w:r>
+      <w:proofErr w:type="gramStart"/>
+      <w:r>
+        <w:t>MESES ETC</w:t>
+      </w:r>
+      <w:proofErr w:type="gramEnd"/>
+      <w:r>
+        <w:t>)</w:t>
+      </w:r>
+    </w:p>
+    <w:p>
+      <w:r>
+        <w:t>3. **Acompanhamento e Notificações:**</w:t>
+      </w:r>
+    </w:p>
+    <w:p>
+      <w:r>
+        <w:t xml:space="preserve">   - Enviar notificações por </w:t>
+      </w:r>
+      <w:proofErr w:type="spellStart"/>
+      <w:r>
+        <w:t>sms</w:t>
+      </w:r>
+      <w:proofErr w:type="spellEnd"/>
+      <w:r>
+        <w:t xml:space="preserve"> </w:t>
+      </w:r>
+      <w:r>
+        <w:t>e</w:t>
+      </w:r>
+      <w:r>
+        <w:t xml:space="preserve"> </w:t>
+      </w:r>
+      <w:proofErr w:type="spellStart"/>
+      <w:r>
+        <w:t>push</w:t>
+      </w:r>
+      <w:proofErr w:type="spellEnd"/>
+      <w:r>
+        <w:t xml:space="preserve"> quando uma tarefa é atribuída, tem sua data de vencimento próxima ou é atualizada.</w:t>
+      </w:r>
+    </w:p>
+    <w:p>
+      <w:r>
+        <w:t xml:space="preserve">   - Permitir que os usuários comentem nas tarefas para facilitar a comunicação e o acompanhamento.</w:t>
+      </w:r>
+    </w:p>
+    <w:p>
+      <w:r>
+        <w:t xml:space="preserve">   - Implementar um histórico de atividades para registrar as mudanças realizadas nas tarefas.</w:t>
+      </w:r>
+    </w:p>
+    <w:p>
+      <w:r>
+        <w:t>4. **Colaboração em Equipe:**</w:t>
+      </w:r>
+    </w:p>
+    <w:p>
+      <w:r>
+        <w:t xml:space="preserve">   - Implementar um sistema de compartilhamento de tarefas entre os membros da equipe.</w:t>
+      </w:r>
+    </w:p>
+    <w:p>
+      <w:r>
+        <w:t>5. **Interface e Experiência do Usuário:**</w:t>
+      </w:r>
+    </w:p>
+    <w:p>
+      <w:r>
+        <w:t xml:space="preserve">   - A interface deve ser intuitiva e responsiva, adaptando-se a</w:t>
+      </w:r>
+      <w:r>
+        <w:t xml:space="preserve"> web e mobile</w:t>
+      </w:r>
+    </w:p>
+    <w:p>
+      <w:r>
+        <w:t xml:space="preserve">   - Utilizar drag-</w:t>
+      </w:r>
+      <w:proofErr w:type="spellStart"/>
+      <w:r>
+        <w:t>and</w:t>
+      </w:r>
+      <w:proofErr w:type="spellEnd"/>
+      <w:r>
+        <w:t>-</w:t>
+      </w:r>
+      <w:proofErr w:type="spellStart"/>
+      <w:r>
+        <w:t>drop</w:t>
+      </w:r>
+      <w:proofErr w:type="spellEnd"/>
+      <w:r>
+        <w:t xml:space="preserve"> para facilitar a organização das tarefas.</w:t>
+      </w:r>
+    </w:p>
+    <w:p>
+      <w:r>
+        <w:t xml:space="preserve">   - Implementar um sistema de busca eficiente para encontrar</w:t>
+      </w:r>
+      <w:r>
+        <w:t>, ordenar e filtrar</w:t>
+      </w:r>
+      <w:r>
+        <w:t xml:space="preserve"> tarefas</w:t>
+      </w:r>
+      <w:r>
+        <w:t xml:space="preserve"> e responsáveis</w:t>
+      </w:r>
+      <w:r>
+        <w:t>.</w:t>
+      </w:r>
+    </w:p>
+    <w:p>
+      <w:r>
+        <w:t>6. **Relatórios e Métricas:**</w:t>
+      </w:r>
+    </w:p>
+    <w:p>
+      <w:r>
+        <w:t xml:space="preserve">   - Gerar relatórios sobre o progresso das tarefas, o tempo gasto em cada tarefa e a produtividade d</w:t>
+      </w:r>
+      <w:r>
+        <w:t>os empregados</w:t>
+      </w:r>
+    </w:p>
+    <w:p>
+      <w:r>
+        <w:t>7. **Integração com Outras Ferramentas:**</w:t>
+      </w:r>
+    </w:p>
+    <w:p>
+      <w:r>
+        <w:t xml:space="preserve">   - Permitir a integração com calendários (</w:t>
+      </w:r>
+      <w:proofErr w:type="spellStart"/>
+      <w:r>
+        <w:t>ex</w:t>
+      </w:r>
+      <w:proofErr w:type="spellEnd"/>
+      <w:r>
+        <w:t xml:space="preserve">: Google </w:t>
+      </w:r>
+      <w:proofErr w:type="spellStart"/>
+      <w:r>
+        <w:t>Calendar</w:t>
+      </w:r>
+      <w:proofErr w:type="spellEnd"/>
+      <w:r>
+        <w:t xml:space="preserve">, Outlook </w:t>
+      </w:r>
+      <w:proofErr w:type="spellStart"/>
+      <w:r>
+        <w:t>Calendar</w:t>
+      </w:r>
+      <w:proofErr w:type="spellEnd"/>
+      <w:r>
+        <w:t>) para sincronizar as datas de vencimento das tarefas.</w:t>
+      </w:r>
+    </w:p>
+    <w:p>
+      <w:r>
+        <w:t xml:space="preserve">   - Integrar com ferramentas </w:t>
+      </w:r>
+      <w:r>
+        <w:t xml:space="preserve">interna </w:t>
+      </w:r>
+      <w:r>
+        <w:t>de comunicação</w:t>
+      </w:r>
+      <w:r>
+        <w:t xml:space="preserve"> </w:t>
+      </w:r>
+      <w:r>
+        <w:t>para enviar notificações e alertas.</w:t>
+      </w:r>
+      <w:r>
+        <w:t xml:space="preserve"> </w:t>
+      </w:r>
+    </w:p>
+    <w:p>
+      <w:r>
+        <w:t xml:space="preserve">- </w:t>
+      </w:r>
+      <w:proofErr w:type="gramStart"/>
+      <w:r>
+        <w:t>considerar</w:t>
+      </w:r>
+      <w:proofErr w:type="gramEnd"/>
+      <w:r>
+        <w:t xml:space="preserve"> usar layout da tela de login</w:t>
+      </w:r>
+    </w:p>
+    <w:p>
+      <w:r>
+        <w:t xml:space="preserve">- </w:t>
+      </w:r>
+      <w:proofErr w:type="gramStart"/>
+      <w:r>
+        <w:t>incluir</w:t>
+      </w:r>
+      <w:proofErr w:type="gramEnd"/>
+      <w:r>
+        <w:t xml:space="preserve"> no menu do dashboard</w:t>
+      </w:r>
+    </w:p>
+    <w:p/>
+    <w:p>
+      <w:r>
+        <w:br w:type="page"/>
+      </w:r>
+    </w:p>
+    <w:p>
+      <w:r>
+        <w:lastRenderedPageBreak/>
+        <w:t xml:space="preserve">Prompt Completo para Sistema de Gestão de Ponto Eletrônico com </w:t>
+      </w:r>
+      <w:proofErr w:type="spellStart"/>
+      <w:r>
+        <w:t>Firebase</w:t>
+      </w:r>
+      <w:proofErr w:type="spellEnd"/>
+    </w:p>
+    <w:p>
+      <w:r>
+        <w:t>1.  Visão Geral</w:t>
+      </w:r>
+    </w:p>
+    <w:p>
+      <w:r>
+        <w:t>Desenvolver um</w:t>
+      </w:r>
+      <w:r>
+        <w:t>a funcionalidade para</w:t>
+      </w:r>
+      <w:r>
+        <w:t xml:space="preserve"> gestão de ponto eletrônico completo, utilizando </w:t>
+      </w:r>
+      <w:proofErr w:type="spellStart"/>
+      <w:r>
+        <w:t>Firebase</w:t>
+      </w:r>
+      <w:proofErr w:type="spellEnd"/>
+      <w:r>
+        <w:t xml:space="preserve"> como </w:t>
+      </w:r>
+      <w:proofErr w:type="spellStart"/>
+      <w:r>
+        <w:t>backend</w:t>
+      </w:r>
+      <w:proofErr w:type="spellEnd"/>
+      <w:r>
+        <w:t xml:space="preserve"> (autenticação, banco de dados - </w:t>
+      </w:r>
+      <w:proofErr w:type="spellStart"/>
+      <w:r>
+        <w:t>Firestore</w:t>
+      </w:r>
+      <w:proofErr w:type="spellEnd"/>
+      <w:r>
+        <w:t xml:space="preserve">, e Cloud </w:t>
+      </w:r>
+      <w:proofErr w:type="spellStart"/>
+      <w:r>
+        <w:t>Functions</w:t>
+      </w:r>
+      <w:proofErr w:type="spellEnd"/>
+      <w:r>
+        <w:t xml:space="preserve">) e interface </w:t>
+      </w:r>
+      <w:r>
+        <w:t>(</w:t>
+      </w:r>
+      <w:r>
+        <w:t>web</w:t>
+      </w:r>
+      <w:r>
+        <w:t xml:space="preserve"> e mobile)</w:t>
+      </w:r>
+      <w:r>
+        <w:t xml:space="preserve"> responsiva</w:t>
       </w:r>
       <w:r>
         <w:t>. D</w:t>
       </w:r>
       <w:r>
-        <w:t>eve contemplar as seguintes funcionalidades:</w:t>
-      </w:r>
-    </w:p>
-    <w:p>
-      <w:r>
-        <w:t>1. **Comunicação em Grupo:**</w:t>
-      </w:r>
-    </w:p>
-    <w:p>
-      <w:r>
-        <w:t xml:space="preserve">   - Permitir o envio de mensagens de texto, imagens, vídeos e documentos nesses canais.</w:t>
-      </w:r>
-      <w:r>
-        <w:t xml:space="preserve"> Remover anexos após x dias</w:t>
-      </w:r>
-    </w:p>
-    <w:p>
-      <w:r>
-        <w:t>(o x será de acordo com o plano contratado)</w:t>
-      </w:r>
-    </w:p>
-    <w:p>
-      <w:r>
-        <w:t xml:space="preserve">   - Implementar um sistema de notificações para alertar os membros sobre novas mensagens.</w:t>
-      </w:r>
-    </w:p>
-    <w:p>
-      <w:r>
-        <w:t xml:space="preserve">   - Adicionar funcionalidades de moderação para garantir o bom uso dos canais.</w:t>
-      </w:r>
-    </w:p>
-    <w:p>
-      <w:r>
-        <w:t>2. **Comunicação Individual:**</w:t>
-      </w:r>
-    </w:p>
-    <w:p>
-      <w:r>
-        <w:t xml:space="preserve">   - Permitir a troca de mensagens privadas entre usuários (empregador-empregado, empregado-familiar</w:t>
-      </w:r>
-      <w:r>
-        <w:t>, empregador-</w:t>
+        <w:t>eve permitir o registro de ponto por funcionários, gestão de funcionários e horários por empregadores, e geração de relatórios.</w:t>
+      </w:r>
+    </w:p>
+    <w:p>
+      <w:r>
+        <w:t>2.  Funcionalidades Principais</w:t>
+      </w:r>
+    </w:p>
+    <w:p>
+      <w:r>
+        <w:t>Registro de Ponto:</w:t>
+      </w:r>
+    </w:p>
+    <w:p>
+      <w:r>
+        <w:t>Registro de entrada e saída</w:t>
+      </w:r>
+      <w:r>
+        <w:t>, intervalo para descanso e entrada e saída para horas extras</w:t>
+      </w:r>
+      <w:r>
+        <w:t xml:space="preserve"> com data e hora precisas.</w:t>
+      </w:r>
+    </w:p>
+    <w:p>
+      <w:r>
+        <w:t>Inclusão da</w:t>
+      </w:r>
+      <w:r>
+        <w:t xml:space="preserve"> localização </w:t>
+      </w:r>
+      <w:r>
+        <w:t xml:space="preserve">e </w:t>
+      </w:r>
+      <w:proofErr w:type="spellStart"/>
+      <w:r>
+        <w:t>wifi</w:t>
+      </w:r>
+      <w:proofErr w:type="spellEnd"/>
+      <w:r>
+        <w:t xml:space="preserve"> utilizado </w:t>
+      </w:r>
+      <w:r>
+        <w:t xml:space="preserve">do </w:t>
+      </w:r>
+      <w:r>
+        <w:t xml:space="preserve">em cada </w:t>
+      </w:r>
+      <w:r>
+        <w:t>registro (geolocalização)</w:t>
+      </w:r>
+      <w:r>
+        <w:t xml:space="preserve"> e</w:t>
+      </w:r>
+    </w:p>
+    <w:p>
+      <w:r>
+        <w:t>Opção de adicionar observações ao registro</w:t>
+      </w:r>
+      <w:r>
+        <w:t xml:space="preserve"> com vínculo aos documentos de upload</w:t>
+      </w:r>
+    </w:p>
+    <w:p/>
+    <w:p>
+      <w:r>
+        <w:t xml:space="preserve">3. </w:t>
+      </w:r>
+      <w:r>
+        <w:t>Gestão de Funcionários:</w:t>
+      </w:r>
+    </w:p>
+    <w:p>
+      <w:proofErr w:type="spellStart"/>
+      <w:r>
+        <w:t>crud</w:t>
+      </w:r>
+      <w:proofErr w:type="spellEnd"/>
+      <w:r>
+        <w:t xml:space="preserve"> de funcionários (nome, e-mail, </w:t>
       </w:r>
       <w:proofErr w:type="gramStart"/>
       <w:r>
-        <w:t xml:space="preserve">familiar, </w:t>
+        <w:t>cargo, etc.</w:t>
+      </w:r>
+      <w:proofErr w:type="gramEnd"/>
+      <w:r>
+        <w:t>).</w:t>
+      </w:r>
+      <w:r>
+        <w:t xml:space="preserve"> antes criar o cadastramento do empregado pelo empregador nos moldes de “criar conta”</w:t>
+      </w:r>
+    </w:p>
+    <w:p/>
+    <w:p>
+      <w:r>
+        <w:t xml:space="preserve">4. </w:t>
+      </w:r>
+      <w:r>
+        <w:t>Atribuição de horários de trabalho.</w:t>
+      </w:r>
+    </w:p>
+    <w:p>
+      <w:r>
+        <w:t>Definição de horários de trabalho padrão (entrada, saída, pausas</w:t>
+      </w:r>
+      <w:r>
+        <w:t xml:space="preserve">, total de horas semanais, regime, </w:t>
+      </w:r>
+      <w:proofErr w:type="gramStart"/>
+      <w:r>
+        <w:t xml:space="preserve">folgas, </w:t>
       </w:r>
       <w:proofErr w:type="spellStart"/>
       <w:r>
@@ -333,531 +1017,125 @@
     </w:p>
     <w:p>
       <w:r>
-        <w:t xml:space="preserve">   - Implementar notificações em tempo real para novas mensagens.</w:t>
-      </w:r>
-    </w:p>
-    <w:p>
-      <w:r>
-        <w:t xml:space="preserve">   - Possibilitar o envio de anexos (documentos, imagens, </w:t>
-      </w:r>
-      <w:proofErr w:type="gramStart"/>
-      <w:r>
-        <w:t xml:space="preserve">vídeos </w:t>
-      </w:r>
-      <w:proofErr w:type="spellStart"/>
-      <w:r>
-        <w:t>etc</w:t>
-      </w:r>
-      <w:proofErr w:type="spellEnd"/>
-      <w:proofErr w:type="gramEnd"/>
-      <w:r>
-        <w:t>) nas mensagens privadas.</w:t>
-      </w:r>
-      <w:r>
-        <w:t xml:space="preserve"> Remover anexos após y dias. </w:t>
-      </w:r>
-      <w:r>
-        <w:t xml:space="preserve">(o </w:t>
-      </w:r>
-      <w:r>
-        <w:t>y</w:t>
-      </w:r>
-      <w:r>
-        <w:t xml:space="preserve"> será de acordo com o plano contratado)</w:t>
-      </w:r>
-    </w:p>
-    <w:p>
-      <w:r>
-        <w:t>3. **Gestão de Alertas:**</w:t>
-      </w:r>
-    </w:p>
-    <w:p>
-      <w:r>
-        <w:t xml:space="preserve">   - Criar um sistema de alertas configuráveis para eventos importantes (</w:t>
-      </w:r>
-      <w:proofErr w:type="spellStart"/>
-      <w:r>
-        <w:t>ex</w:t>
-      </w:r>
-      <w:proofErr w:type="spellEnd"/>
-      <w:r>
-        <w:t>: aniversários, prazos de entrega, comunicados internos).</w:t>
-      </w:r>
-    </w:p>
-    <w:p>
-      <w:r>
-        <w:t xml:space="preserve">   - Permitir que os alertas sejam enviados </w:t>
-      </w:r>
-      <w:proofErr w:type="gramStart"/>
-      <w:r>
-        <w:t>por  SMS</w:t>
-      </w:r>
-      <w:proofErr w:type="gramEnd"/>
-      <w:r>
-        <w:t xml:space="preserve"> </w:t>
-      </w:r>
-      <w:r>
-        <w:t>e</w:t>
-      </w:r>
-      <w:r>
-        <w:t xml:space="preserve"> notificações </w:t>
-      </w:r>
-      <w:proofErr w:type="spellStart"/>
-      <w:r>
-        <w:t>push</w:t>
+        <w:t>Criação de horários flexíveis.</w:t>
+      </w:r>
+    </w:p>
+    <w:p/>
+    <w:p>
+      <w:r>
+        <w:t xml:space="preserve">5. </w:t>
+      </w:r>
+      <w:r>
+        <w:t>Associação de horários a funcionários.</w:t>
+      </w:r>
+    </w:p>
+    <w:p/>
+    <w:p>
+      <w:r>
+        <w:t xml:space="preserve">6. </w:t>
+      </w:r>
+      <w:r>
+        <w:t>Relatórios:</w:t>
+      </w:r>
+    </w:p>
+    <w:p>
+      <w:r>
+        <w:t>Geração de relatórios de ponto por funcionário e período.</w:t>
+      </w:r>
+    </w:p>
+    <w:p>
+      <w:r>
+        <w:t>Cálculo de horas trabalhadas, horas extras e atrasos.</w:t>
+      </w:r>
+    </w:p>
+    <w:p>
+      <w:r>
+        <w:t>Exportação de relatórios em formato CSV</w:t>
+      </w:r>
+      <w:r>
+        <w:t xml:space="preserve">, </w:t>
+      </w:r>
+      <w:r>
+        <w:t>PDF</w:t>
+      </w:r>
+      <w:r>
+        <w:t xml:space="preserve"> e </w:t>
+      </w:r>
+      <w:proofErr w:type="spellStart"/>
+      <w:r>
+        <w:t>xlsx</w:t>
       </w:r>
       <w:proofErr w:type="spellEnd"/>
       <w:r>
         <w:t>.</w:t>
       </w:r>
     </w:p>
-    <w:p>
-      <w:r>
-        <w:t xml:space="preserve">   - Implementar </w:t>
-      </w:r>
-      <w:r>
-        <w:t xml:space="preserve">cards no dashboard </w:t>
-      </w:r>
-      <w:r>
-        <w:t>alertas</w:t>
-      </w:r>
-      <w:r>
-        <w:t xml:space="preserve"> não lidos</w:t>
-      </w:r>
-    </w:p>
-    <w:p>
-      <w:r>
-        <w:t xml:space="preserve">- </w:t>
-      </w:r>
-      <w:proofErr w:type="spellStart"/>
-      <w:proofErr w:type="gramStart"/>
-      <w:r>
-        <w:t>c</w:t>
-      </w:r>
-      <w:r>
-        <w:t>rud</w:t>
-      </w:r>
-      <w:proofErr w:type="spellEnd"/>
-      <w:proofErr w:type="gramEnd"/>
-      <w:r>
-        <w:t xml:space="preserve"> para</w:t>
-      </w:r>
-      <w:r>
-        <w:t xml:space="preserve"> alertas.</w:t>
-      </w:r>
-    </w:p>
-    <w:p>
-      <w:r>
-        <w:t>4. **Integração com Dados do Usuário:**</w:t>
-      </w:r>
-    </w:p>
-    <w:p>
-      <w:r>
-        <w:t xml:space="preserve">   - Integrar o sistema de comunicação com os dados dos usuários (empregados, familiares) para facilitar a identificação e o envio de mensagens.</w:t>
-      </w:r>
-    </w:p>
-    <w:p>
-      <w:r>
-        <w:t>5. **Interface e Experiência do Usuário:**</w:t>
-      </w:r>
-    </w:p>
-    <w:p>
-      <w:r>
-        <w:t xml:space="preserve">   - A interface deve ser intuitiva e responsiva, adaptando-se a diferentes dispositivos (</w:t>
-      </w:r>
-      <w:r>
-        <w:t>web e mobile)</w:t>
-      </w:r>
-    </w:p>
-    <w:p>
-      <w:r>
-        <w:t xml:space="preserve">   - Implementar um sistema de busca eficiente para encontrar mensagens e alertas.</w:t>
-      </w:r>
-    </w:p>
-    <w:p>
-      <w:r>
-        <w:t xml:space="preserve">   - Utilizar design moderno e agradável para melhorar a experiência do usuário.</w:t>
-      </w:r>
-    </w:p>
-    <w:p>
-      <w:r>
-        <w:t xml:space="preserve">- </w:t>
-      </w:r>
-      <w:r>
-        <w:t>Considere</w:t>
-      </w:r>
-      <w:r>
-        <w:t xml:space="preserve"> usar o layout do login</w:t>
-      </w:r>
-    </w:p>
-    <w:p>
-      <w:r>
-        <w:br w:type="page"/>
-      </w:r>
-    </w:p>
-    <w:p>
-      <w:r>
-        <w:lastRenderedPageBreak/>
-        <w:t xml:space="preserve">Desenvolva </w:t>
-      </w:r>
-      <w:r>
-        <w:t>o</w:t>
-      </w:r>
-      <w:r>
-        <w:t xml:space="preserve"> gerenciamento de tarefas com foco na</w:t>
-      </w:r>
-      <w:r>
-        <w:t>s atividades domésticas, compras e compromissos financeiros</w:t>
-      </w:r>
-      <w:r>
-        <w:t xml:space="preserve"> </w:t>
-      </w:r>
-      <w:r>
-        <w:t>com</w:t>
-      </w:r>
-      <w:r>
-        <w:t xml:space="preserve"> acompanhamento de tarefas </w:t>
-      </w:r>
-      <w:r>
-        <w:t xml:space="preserve">por usuário responsável ou </w:t>
-      </w:r>
-      <w:r>
-        <w:t>equipe</w:t>
-      </w:r>
-      <w:r>
-        <w:t>, com as</w:t>
-      </w:r>
-      <w:r>
-        <w:t xml:space="preserve"> funcionalidades:</w:t>
-      </w:r>
-    </w:p>
-    <w:p>
-      <w:r>
-        <w:t>1. **</w:t>
-      </w:r>
-      <w:proofErr w:type="spellStart"/>
-      <w:r>
-        <w:t>C</w:t>
-      </w:r>
-      <w:r>
-        <w:t>rud</w:t>
-      </w:r>
-      <w:proofErr w:type="spellEnd"/>
-      <w:r>
-        <w:t xml:space="preserve"> de Tarefas:**</w:t>
-      </w:r>
-    </w:p>
-    <w:p>
-      <w:r>
-        <w:t xml:space="preserve">   - Permitir a criação de tarefas com título, descrição detalhada, data de vencimento, prioridade (alta, média, baixa) e status (pendente, em andamento, concluída, cancelada).</w:t>
-      </w:r>
-    </w:p>
-    <w:p>
-      <w:r>
-        <w:t xml:space="preserve">   - Possibilitar a atribuição de tarefas a um ou mais usuários.</w:t>
-      </w:r>
-    </w:p>
-    <w:p>
-      <w:r>
-        <w:t xml:space="preserve">- </w:t>
-      </w:r>
-      <w:proofErr w:type="gramStart"/>
-      <w:r>
-        <w:t>indicação</w:t>
-      </w:r>
-      <w:proofErr w:type="gramEnd"/>
-      <w:r>
-        <w:t xml:space="preserve"> de concluída, pendente, iniciada, não iniciada, </w:t>
-      </w:r>
-      <w:proofErr w:type="gramStart"/>
-      <w:r>
-        <w:t xml:space="preserve">cancelada </w:t>
-      </w:r>
-      <w:proofErr w:type="spellStart"/>
-      <w:r>
-        <w:t>etc</w:t>
-      </w:r>
-      <w:proofErr w:type="spellEnd"/>
-      <w:proofErr w:type="gramEnd"/>
-    </w:p>
-    <w:p>
-      <w:r>
-        <w:t xml:space="preserve">   - Adicionar campos personalizados para informações adicionais (</w:t>
-      </w:r>
-      <w:proofErr w:type="spellStart"/>
-      <w:r>
-        <w:t>ex</w:t>
-      </w:r>
-      <w:proofErr w:type="spellEnd"/>
-      <w:r>
-        <w:t>: custo estimado, tempo estimado</w:t>
-      </w:r>
-      <w:r>
-        <w:t xml:space="preserve">, foto, </w:t>
-      </w:r>
-      <w:proofErr w:type="spellStart"/>
-      <w:proofErr w:type="gramStart"/>
-      <w:r>
-        <w:t>audio</w:t>
-      </w:r>
-      <w:proofErr w:type="spellEnd"/>
-      <w:r>
-        <w:t xml:space="preserve"> </w:t>
-      </w:r>
-      <w:r>
-        <w:t>)</w:t>
-      </w:r>
-      <w:proofErr w:type="gramEnd"/>
+    <w:p/>
+    <w:p>
+      <w:r>
+        <w:t xml:space="preserve">7. </w:t>
+      </w:r>
+      <w:r>
+        <w:t>Notificações:</w:t>
+      </w:r>
+    </w:p>
+    <w:p>
+      <w:r>
+        <w:t>Alertas para funcionários sobre horários de entrada</w:t>
+      </w:r>
+      <w:r>
+        <w:t xml:space="preserve">, </w:t>
+      </w:r>
+      <w:r>
+        <w:t>saída</w:t>
+      </w:r>
+      <w:r>
+        <w:t xml:space="preserve"> e intervalos</w:t>
+      </w:r>
       <w:r>
         <w:t>.</w:t>
       </w:r>
     </w:p>
     <w:p>
       <w:r>
-        <w:t>2. **Organização e Priorização:**</w:t>
-      </w:r>
-    </w:p>
-    <w:p>
-      <w:r>
-        <w:t xml:space="preserve">   - Implementar um sistema de listas ou quadros </w:t>
-      </w:r>
-      <w:proofErr w:type="spellStart"/>
-      <w:r>
-        <w:t>Kanban</w:t>
-      </w:r>
-      <w:proofErr w:type="spellEnd"/>
-      <w:r>
-        <w:t xml:space="preserve"> para organizar as tarefas por status.</w:t>
-      </w:r>
-    </w:p>
-    <w:p>
-      <w:r>
-        <w:t xml:space="preserve">   - Permitir a criação de categorias ou </w:t>
-      </w:r>
-      <w:proofErr w:type="spellStart"/>
-      <w:r>
-        <w:t>tags</w:t>
-      </w:r>
-      <w:proofErr w:type="spellEnd"/>
-      <w:r>
-        <w:t xml:space="preserve"> para classificar as tarefas.</w:t>
-      </w:r>
-    </w:p>
-    <w:p>
-      <w:r>
-        <w:t xml:space="preserve">   - Implementar filtros e ordenação para facilitar a busca e a priorização de tarefas.</w:t>
-      </w:r>
-    </w:p>
-    <w:p>
-      <w:r>
-        <w:t xml:space="preserve">- </w:t>
-      </w:r>
-      <w:proofErr w:type="gramStart"/>
-      <w:r>
-        <w:t>incluir</w:t>
-      </w:r>
-      <w:proofErr w:type="gramEnd"/>
-      <w:r>
-        <w:t xml:space="preserve"> conceito de tarefa recorrente por n períodos (DIAS, </w:t>
-      </w:r>
-      <w:proofErr w:type="gramStart"/>
-      <w:r>
-        <w:t>MESES ETC</w:t>
-      </w:r>
-      <w:proofErr w:type="gramEnd"/>
-      <w:r>
-        <w:t>)</w:t>
-      </w:r>
-    </w:p>
-    <w:p>
-      <w:r>
-        <w:t>3. **Acompanhamento e Notificações:**</w:t>
-      </w:r>
-    </w:p>
-    <w:p>
-      <w:r>
-        <w:t xml:space="preserve">   - Enviar notificações por </w:t>
-      </w:r>
-      <w:proofErr w:type="spellStart"/>
-      <w:r>
-        <w:t>sms</w:t>
-      </w:r>
-      <w:proofErr w:type="spellEnd"/>
-      <w:r>
-        <w:t xml:space="preserve"> </w:t>
-      </w:r>
-      <w:r>
-        <w:t>e</w:t>
-      </w:r>
-      <w:r>
-        <w:t xml:space="preserve"> push quando uma tarefa é atribuída, tem sua data de vencimento próxima ou é atualizada.</w:t>
-      </w:r>
-    </w:p>
-    <w:p>
-      <w:r>
-        <w:t xml:space="preserve">   - Permitir que os usuários comentem nas tarefas para facilitar a comunicação e o acompanhamento.</w:t>
-      </w:r>
-    </w:p>
-    <w:p>
-      <w:r>
-        <w:t xml:space="preserve">   - Implementar um histórico de atividades para registrar as mudanças realizadas nas tarefas.</w:t>
-      </w:r>
-    </w:p>
-    <w:p>
-      <w:r>
-        <w:t>4. **Colaboração em Equipe:**</w:t>
-      </w:r>
-    </w:p>
-    <w:p>
-      <w:r>
-        <w:t xml:space="preserve">   - Implementar um sistema de compartilhamento de tarefas entre os membros da equipe.</w:t>
-      </w:r>
-    </w:p>
-    <w:p>
-      <w:r>
-        <w:t>5. **Interface e Experiência do Usuário:**</w:t>
-      </w:r>
-    </w:p>
-    <w:p>
-      <w:r>
-        <w:t xml:space="preserve">   - A interface deve ser intuitiva e responsiva, adaptando-se a</w:t>
-      </w:r>
-      <w:r>
-        <w:t xml:space="preserve"> web e mobile</w:t>
-      </w:r>
-    </w:p>
-    <w:p>
-      <w:r>
-        <w:t xml:space="preserve">   - Utilizar drag-</w:t>
-      </w:r>
-      <w:proofErr w:type="spellStart"/>
-      <w:r>
-        <w:t>and</w:t>
-      </w:r>
-      <w:proofErr w:type="spellEnd"/>
-      <w:r>
-        <w:t>-</w:t>
-      </w:r>
-      <w:proofErr w:type="spellStart"/>
-      <w:r>
-        <w:t>drop</w:t>
-      </w:r>
-      <w:proofErr w:type="spellEnd"/>
-      <w:r>
-        <w:t xml:space="preserve"> para facilitar a organização das tarefas.</w:t>
-      </w:r>
-    </w:p>
-    <w:p>
-      <w:r>
-        <w:t xml:space="preserve">   - Implementar um sistema de busca eficiente para encontrar</w:t>
-      </w:r>
-      <w:r>
-        <w:t>, ordenar e filtrar</w:t>
-      </w:r>
-      <w:r>
-        <w:t xml:space="preserve"> tarefas</w:t>
-      </w:r>
-      <w:r>
-        <w:t xml:space="preserve"> e responsáveis</w:t>
-      </w:r>
-      <w:r>
-        <w:t>.</w:t>
-      </w:r>
-    </w:p>
-    <w:p>
-      <w:r>
-        <w:t>6. **Relatórios e Métricas:**</w:t>
-      </w:r>
-    </w:p>
-    <w:p>
-      <w:r>
-        <w:t xml:space="preserve">   - Gerar relatórios sobre o progresso das tarefas, o tempo gasto em cada tarefa e a produtividade d</w:t>
-      </w:r>
-      <w:r>
-        <w:t>os empregados</w:t>
-      </w:r>
-    </w:p>
-    <w:p>
-      <w:r>
-        <w:t>7. **Integração com Outras Ferramentas:**</w:t>
-      </w:r>
-    </w:p>
-    <w:p>
-      <w:r>
-        <w:t xml:space="preserve">   - Permitir a integração com calendários (</w:t>
-      </w:r>
-      <w:proofErr w:type="spellStart"/>
-      <w:r>
-        <w:t>ex</w:t>
-      </w:r>
-      <w:proofErr w:type="spellEnd"/>
-      <w:r>
-        <w:t xml:space="preserve">: Google </w:t>
-      </w:r>
-      <w:proofErr w:type="spellStart"/>
-      <w:r>
-        <w:t>Calendar</w:t>
-      </w:r>
-      <w:proofErr w:type="spellEnd"/>
-      <w:r>
-        <w:t xml:space="preserve">, Outlook </w:t>
-      </w:r>
-      <w:proofErr w:type="spellStart"/>
-      <w:r>
-        <w:t>Calendar</w:t>
-      </w:r>
-      <w:proofErr w:type="spellEnd"/>
-      <w:r>
-        <w:t>) para sincronizar as datas de vencimento das tarefas.</w:t>
-      </w:r>
-    </w:p>
-    <w:p>
-      <w:r>
-        <w:t xml:space="preserve">   - Integrar com ferramentas </w:t>
-      </w:r>
-      <w:r>
-        <w:t xml:space="preserve">interna </w:t>
-      </w:r>
-      <w:r>
-        <w:t>de comunicação</w:t>
-      </w:r>
-      <w:r>
-        <w:t xml:space="preserve"> </w:t>
-      </w:r>
-      <w:r>
-        <w:t>para enviar notificações e alertas.</w:t>
-      </w:r>
-      <w:r>
-        <w:t xml:space="preserve"> </w:t>
-      </w:r>
-    </w:p>
-    <w:p>
-      <w:r>
-        <w:t xml:space="preserve">- </w:t>
-      </w:r>
-      <w:proofErr w:type="gramStart"/>
-      <w:r>
-        <w:t>considerar</w:t>
-      </w:r>
-      <w:proofErr w:type="gramEnd"/>
-      <w:r>
-        <w:t xml:space="preserve"> usar layout da tela de login</w:t>
-      </w:r>
-    </w:p>
-    <w:p>
-      <w:r>
-        <w:t xml:space="preserve">- </w:t>
-      </w:r>
-      <w:proofErr w:type="gramStart"/>
-      <w:r>
-        <w:t>incluir</w:t>
-      </w:r>
-      <w:proofErr w:type="gramEnd"/>
-      <w:r>
-        <w:t xml:space="preserve"> no menu do dashboard</w:t>
-      </w:r>
-    </w:p>
-    <w:p/>
+        <w:t>Notificações para empregadores sobre atrasos e faltas.</w:t>
+      </w:r>
+    </w:p>
+    <w:p>
+      <w:r>
+        <w:t xml:space="preserve">Alertas para </w:t>
+      </w:r>
+      <w:r>
+        <w:t>empregador</w:t>
+      </w:r>
+      <w:r>
+        <w:t xml:space="preserve"> sobre </w:t>
+      </w:r>
+      <w:r>
+        <w:t xml:space="preserve">registro de </w:t>
+      </w:r>
+      <w:r>
+        <w:t xml:space="preserve">horários </w:t>
+      </w:r>
+      <w:r>
+        <w:t>fora do esperado</w:t>
+      </w:r>
+      <w:r>
+        <w:br/>
+      </w:r>
+      <w:r>
+        <w:br/>
+        <w:t>8. Inclua a funcionalidade no menu do dashboard</w:t>
+      </w:r>
+      <w:r>
+        <w:br/>
+        <w:t>9. Considere usar o layout do login</w:t>
+      </w:r>
+      <w:r>
+        <w:br/>
+        <w:t>10. Crie e use elementos reutilizáveis</w:t>
+      </w:r>
+    </w:p>
     <w:p/>
     <w:sectPr>
       <w:pgSz w:w="11906" w:h="16838"/>
@@ -1269,7 +1547,7 @@
   <w:style w:type="paragraph" w:default="1" w:styleId="Normal">
     <w:name w:val="Normal"/>
     <w:qFormat/>
-    <w:rsid w:val="00E60C85"/>
+    <w:rsid w:val="0061194D"/>
   </w:style>
   <w:style w:type="paragraph" w:styleId="Ttulo1">
     <w:name w:val="heading 1"/>

</xml_diff>

<commit_message>
Versão inicial do projeto em 30/04/2025
</commit_message>
<xml_diff>
--- a/Massa-Teste/prompt-Tess_Telas.docx
+++ b/Massa-Teste/prompt-Tess_Telas.docx
@@ -16,15 +16,7 @@
     </w:p>
     <w:p>
       <w:r>
-        <w:t xml:space="preserve">   - Permitir o upload de documentos (por exemplo, PDF, DOCX, </w:t>
-      </w:r>
-      <w:proofErr w:type="gramStart"/>
-      <w:r>
-        <w:t>XLSX, etc.</w:t>
-      </w:r>
-      <w:proofErr w:type="gramEnd"/>
-      <w:r>
-        <w:t>).</w:t>
+        <w:t xml:space="preserve">   - Permitir o upload de documentos (por exemplo, PDF, DOCX, XLSX, etc.).</w:t>
       </w:r>
     </w:p>
     <w:p>
@@ -34,28 +26,12 @@
     </w:p>
     <w:p>
       <w:r>
-        <w:t xml:space="preserve">   - Marcar com </w:t>
-      </w:r>
-      <w:proofErr w:type="spellStart"/>
-      <w:r>
-        <w:t>dropdown</w:t>
-      </w:r>
-      <w:proofErr w:type="spellEnd"/>
-      <w:r>
-        <w:t xml:space="preserve"> os usuários que podem acessar o documento (deixar opção todos como padrão), somente o empregador pode alterar quem terá acesso ao documento</w:t>
-      </w:r>
-    </w:p>
-    <w:p>
-      <w:r>
-        <w:t xml:space="preserve">   - Exibir uma prévia ou o nome do arquivo após o upload, com feedback visual (</w:t>
-      </w:r>
-      <w:proofErr w:type="spellStart"/>
-      <w:r>
-        <w:t>ex</w:t>
-      </w:r>
-      <w:proofErr w:type="spellEnd"/>
-      <w:r>
-        <w:t>: mensagem de sucesso ou erro).</w:t>
+        <w:t xml:space="preserve">   - Marcar com dropdown os usuários que podem acessar o documento (deixar opção todos como padrão), somente o empregador pode alterar quem terá acesso ao documento</w:t>
+      </w:r>
+    </w:p>
+    <w:p>
+      <w:r>
+        <w:t xml:space="preserve">   - Exibir uma prévia ou o nome do arquivo após o upload, com feedback visual (ex: mensagem de sucesso ou erro).</w:t>
       </w:r>
     </w:p>
     <w:p/>
@@ -71,15 +47,7 @@
     </w:p>
     <w:p>
       <w:r>
-        <w:t xml:space="preserve">   - Utilizar componentes de seletor de data (date </w:t>
-      </w:r>
-      <w:proofErr w:type="spellStart"/>
-      <w:r>
-        <w:t>picker</w:t>
-      </w:r>
-      <w:proofErr w:type="spellEnd"/>
-      <w:r>
-        <w:t>) para facilitar o preenchimento e garantir a integridade dos dados.</w:t>
+        <w:t xml:space="preserve">   - Utilizar componentes de seletor de data (date picker) para facilitar o preenchimento e garantir a integridade dos dados.</w:t>
       </w:r>
     </w:p>
     <w:p/>
@@ -95,15 +63,7 @@
     </w:p>
     <w:p>
       <w:r>
-        <w:t xml:space="preserve">   - Esse campo pode ser implementado como um </w:t>
-      </w:r>
-      <w:proofErr w:type="spellStart"/>
-      <w:r>
-        <w:t>dropdown</w:t>
-      </w:r>
-      <w:proofErr w:type="spellEnd"/>
-      <w:r>
-        <w:t xml:space="preserve"> e com seleção de usuários registrados.</w:t>
+        <w:t xml:space="preserve">   - Esse campo pode ser implementado como um dropdown e com seleção de usuários registrados.</w:t>
       </w:r>
     </w:p>
     <w:p/>
@@ -119,28 +79,12 @@
     </w:p>
     <w:p>
       <w:r>
-        <w:t xml:space="preserve">   - Implementar feedback visual para operações críticas (</w:t>
-      </w:r>
-      <w:proofErr w:type="spellStart"/>
-      <w:r>
-        <w:t>ex</w:t>
-      </w:r>
-      <w:proofErr w:type="spellEnd"/>
-      <w:r>
-        <w:t>: upload bem-sucedido, erros de validação).</w:t>
-      </w:r>
-    </w:p>
-    <w:p>
-      <w:r>
-        <w:t xml:space="preserve">- </w:t>
-      </w:r>
-      <w:proofErr w:type="gramStart"/>
-      <w:r>
-        <w:t>considerar</w:t>
-      </w:r>
-      <w:proofErr w:type="gramEnd"/>
-      <w:r>
-        <w:t xml:space="preserve"> o layout da tela de login</w:t>
+        <w:t xml:space="preserve">   - Implementar feedback visual para operações críticas (ex: upload bem-sucedido, erros de validação).</w:t>
+      </w:r>
+    </w:p>
+    <w:p>
+      <w:r>
+        <w:t>- considerar o layout da tela de login</w:t>
       </w:r>
     </w:p>
     <w:p/>
@@ -172,57 +116,17 @@
     </w:p>
     <w:p>
       <w:r>
-        <w:t xml:space="preserve">   - Garanta a correta validação dos campos e tratamento de erros tanto no front-</w:t>
-      </w:r>
-      <w:proofErr w:type="spellStart"/>
-      <w:r>
-        <w:t>end</w:t>
-      </w:r>
-      <w:proofErr w:type="spellEnd"/>
-      <w:r>
-        <w:t xml:space="preserve"> quanto na comunicação com o </w:t>
-      </w:r>
-      <w:proofErr w:type="spellStart"/>
-      <w:r>
-        <w:t>backend</w:t>
-      </w:r>
-      <w:proofErr w:type="spellEnd"/>
-      <w:r>
-        <w:t>.</w:t>
-      </w:r>
-    </w:p>
-    <w:p>
-      <w:r>
-        <w:t xml:space="preserve">   - Considere a integração com o </w:t>
-      </w:r>
-      <w:proofErr w:type="spellStart"/>
-      <w:r>
-        <w:t>firebase</w:t>
-      </w:r>
-      <w:proofErr w:type="spellEnd"/>
-      <w:r>
-        <w:t>/</w:t>
-      </w:r>
-      <w:proofErr w:type="spellStart"/>
-      <w:r>
-        <w:t>firestore</w:t>
-      </w:r>
-      <w:proofErr w:type="spellEnd"/>
-      <w:r>
-        <w:t>.</w:t>
-      </w:r>
-    </w:p>
-    <w:p>
-      <w:r>
-        <w:t xml:space="preserve">- </w:t>
-      </w:r>
-      <w:proofErr w:type="gramStart"/>
-      <w:r>
-        <w:t>use</w:t>
-      </w:r>
-      <w:proofErr w:type="gramEnd"/>
-      <w:r>
-        <w:t xml:space="preserve"> os elementos reutilizáveis</w:t>
+        <w:t xml:space="preserve">   - Garanta a correta validação dos campos e tratamento de erros tanto no front-end quanto na comunicação com o backend.</w:t>
+      </w:r>
+    </w:p>
+    <w:p>
+      <w:r>
+        <w:t xml:space="preserve">   - Considere a integração com o firebase/firestore.</w:t>
+      </w:r>
+    </w:p>
+    <w:p>
+      <w:r>
+        <w:t>- use os elementos reutilizáveis</w:t>
       </w:r>
     </w:p>
     <w:p>
@@ -271,20 +175,7 @@
     </w:p>
     <w:p>
       <w:r>
-        <w:t xml:space="preserve">   - Permitir a troca de mensagens privadas entre usuários (empregador-empregado, empregado-familiar, empregador-</w:t>
-      </w:r>
-      <w:proofErr w:type="gramStart"/>
-      <w:r>
-        <w:t xml:space="preserve">familiar, </w:t>
-      </w:r>
-      <w:proofErr w:type="spellStart"/>
-      <w:r>
-        <w:t>etc</w:t>
-      </w:r>
-      <w:proofErr w:type="spellEnd"/>
-      <w:proofErr w:type="gramEnd"/>
-      <w:r>
-        <w:t>).</w:t>
+        <w:t xml:space="preserve">   - Permitir a troca de mensagens privadas entre usuários (empregador-empregado, empregado-familiar, empregador-familiar, etc).</w:t>
       </w:r>
     </w:p>
     <w:p>
@@ -294,20 +185,7 @@
     </w:p>
     <w:p>
       <w:r>
-        <w:t xml:space="preserve">   - Possibilitar o envio de anexos (documentos, imagens, </w:t>
-      </w:r>
-      <w:proofErr w:type="gramStart"/>
-      <w:r>
-        <w:t xml:space="preserve">vídeos </w:t>
-      </w:r>
-      <w:proofErr w:type="spellStart"/>
-      <w:r>
-        <w:t>etc</w:t>
-      </w:r>
-      <w:proofErr w:type="spellEnd"/>
-      <w:proofErr w:type="gramEnd"/>
-      <w:r>
-        <w:t>) nas mensagens privadas.</w:t>
+        <w:t xml:space="preserve">   - Possibilitar o envio de anexos (documentos, imagens, vídeos etc) nas mensagens privadas.</w:t>
       </w:r>
       <w:r>
         <w:t xml:space="preserve"> Remover anexos após y dias. (o y será de acordo com o plano contratado)</w:t>
@@ -320,42 +198,18 @@
     </w:p>
     <w:p>
       <w:r>
-        <w:t xml:space="preserve">   - Criar um sistema de alertas configuráveis para eventos importantes (</w:t>
-      </w:r>
-      <w:proofErr w:type="spellStart"/>
-      <w:r>
-        <w:t>ex</w:t>
-      </w:r>
-      <w:proofErr w:type="spellEnd"/>
-      <w:r>
-        <w:t>: aniversários, prazos de entrega, comunicados internos).</w:t>
-      </w:r>
-    </w:p>
-    <w:p>
-      <w:r>
-        <w:t xml:space="preserve">   - Permitir que os alertas sejam enviados </w:t>
-      </w:r>
-      <w:proofErr w:type="gramStart"/>
-      <w:r>
-        <w:t>por  SMS</w:t>
-      </w:r>
-      <w:proofErr w:type="gramEnd"/>
-      <w:r>
-        <w:t xml:space="preserve"> </w:t>
+        <w:t xml:space="preserve">   - Criar um sistema de alertas configuráveis para eventos importantes (ex: aniversários, prazos de entrega, comunicados internos).</w:t>
+      </w:r>
+    </w:p>
+    <w:p>
+      <w:r>
+        <w:t xml:space="preserve">   - Permitir que os alertas sejam enviados por  SMS </w:t>
       </w:r>
       <w:r>
         <w:t>e</w:t>
       </w:r>
       <w:r>
-        <w:t xml:space="preserve"> notificações </w:t>
-      </w:r>
-      <w:proofErr w:type="spellStart"/>
-      <w:r>
-        <w:t>push</w:t>
-      </w:r>
-      <w:proofErr w:type="spellEnd"/>
-      <w:r>
-        <w:t>.</w:t>
+        <w:t xml:space="preserve"> notificações push.</w:t>
       </w:r>
     </w:p>
     <w:p>
@@ -376,18 +230,11 @@
       <w:r>
         <w:t xml:space="preserve">- </w:t>
       </w:r>
-      <w:proofErr w:type="spellStart"/>
-      <w:proofErr w:type="gramStart"/>
       <w:r>
         <w:t>c</w:t>
       </w:r>
       <w:r>
-        <w:t>rud</w:t>
-      </w:r>
-      <w:proofErr w:type="spellEnd"/>
-      <w:proofErr w:type="gramEnd"/>
-      <w:r>
-        <w:t xml:space="preserve"> para</w:t>
+        <w:t>rud para</w:t>
       </w:r>
       <w:r>
         <w:t xml:space="preserve"> alertas.</w:t>
@@ -480,16 +327,11 @@
     </w:p>
     <w:p>
       <w:r>
-        <w:t>1. **</w:t>
-      </w:r>
-      <w:proofErr w:type="spellStart"/>
-      <w:r>
-        <w:t>C</w:t>
+        <w:t>1. **C</w:t>
       </w:r>
       <w:r>
         <w:t>rud</w:t>
       </w:r>
-      <w:proofErr w:type="spellEnd"/>
       <w:r>
         <w:t xml:space="preserve"> de Tarefas:**</w:t>
       </w:r>
@@ -506,310 +348,173 @@
     </w:p>
     <w:p>
       <w:r>
-        <w:t xml:space="preserve">- </w:t>
-      </w:r>
-      <w:proofErr w:type="gramStart"/>
-      <w:r>
-        <w:t>indicação</w:t>
-      </w:r>
-      <w:proofErr w:type="gramEnd"/>
-      <w:r>
-        <w:t xml:space="preserve"> de concluída, pendente, iniciada, não iniciada, </w:t>
-      </w:r>
-      <w:proofErr w:type="gramStart"/>
-      <w:r>
-        <w:t xml:space="preserve">cancelada </w:t>
-      </w:r>
-      <w:proofErr w:type="spellStart"/>
-      <w:r>
-        <w:t>etc</w:t>
-      </w:r>
-      <w:proofErr w:type="spellEnd"/>
-      <w:proofErr w:type="gramEnd"/>
-    </w:p>
-    <w:p>
-      <w:r>
-        <w:t xml:space="preserve">   - Adicionar campos personalizados para informações adicionais (</w:t>
-      </w:r>
-      <w:proofErr w:type="spellStart"/>
-      <w:r>
-        <w:t>ex</w:t>
-      </w:r>
-      <w:proofErr w:type="spellEnd"/>
-      <w:r>
-        <w:t>: custo estimado, tempo estimado</w:t>
-      </w:r>
-      <w:r>
-        <w:t xml:space="preserve">, foto, </w:t>
-      </w:r>
-      <w:proofErr w:type="spellStart"/>
-      <w:proofErr w:type="gramStart"/>
-      <w:r>
-        <w:t>audio</w:t>
-      </w:r>
-      <w:proofErr w:type="spellEnd"/>
+        <w:t>- indicação de concluída, pendente, iniciada, não iniciada, cancelada etc</w:t>
+      </w:r>
+    </w:p>
+    <w:p>
+      <w:r>
+        <w:t xml:space="preserve">   - Adicionar campos personalizados para informações adicionais (ex: custo estimado, tempo estimado</w:t>
+      </w:r>
+      <w:r>
+        <w:t xml:space="preserve">, foto, audio </w:t>
+      </w:r>
+      <w:r>
+        <w:t>).</w:t>
+      </w:r>
+    </w:p>
+    <w:p>
+      <w:r>
+        <w:t>2. **Organização e Priorização:**</w:t>
+      </w:r>
+    </w:p>
+    <w:p>
+      <w:r>
+        <w:t xml:space="preserve">   - Implementar um sistema de listas ou quadros Kanban para organizar as tarefas por status.</w:t>
+      </w:r>
+    </w:p>
+    <w:p>
+      <w:r>
+        <w:t xml:space="preserve">   - Permitir a criação de categorias ou tags para classificar as tarefas.</w:t>
+      </w:r>
+    </w:p>
+    <w:p>
+      <w:r>
+        <w:t xml:space="preserve">   - Implementar filtros e ordenação para facilitar a busca e a priorização de tarefas.</w:t>
+      </w:r>
+    </w:p>
+    <w:p>
+      <w:r>
+        <w:t>- incluir conceito de tarefa recorrente por n períodos (DIAS, MESES ETC)</w:t>
+      </w:r>
+    </w:p>
+    <w:p>
+      <w:r>
+        <w:t>3. **Acompanhamento e Notificações:**</w:t>
+      </w:r>
+    </w:p>
+    <w:p>
+      <w:r>
+        <w:t xml:space="preserve">   - Enviar notificações por </w:t>
+      </w:r>
+      <w:r>
+        <w:t>sms</w:t>
+      </w:r>
       <w:r>
         <w:t xml:space="preserve"> </w:t>
       </w:r>
       <w:r>
-        <w:t>)</w:t>
-      </w:r>
-      <w:proofErr w:type="gramEnd"/>
+        <w:t>e</w:t>
+      </w:r>
+      <w:r>
+        <w:t xml:space="preserve"> push quando uma tarefa é atribuída, tem sua data de vencimento próxima ou é atualizada.</w:t>
+      </w:r>
+    </w:p>
+    <w:p>
+      <w:r>
+        <w:t xml:space="preserve">   - Permitir que os usuários comentem nas tarefas para facilitar a comunicação e o acompanhamento.</w:t>
+      </w:r>
+    </w:p>
+    <w:p>
+      <w:r>
+        <w:t xml:space="preserve">   - Implementar um histórico de atividades para registrar as mudanças realizadas nas tarefas.</w:t>
+      </w:r>
+    </w:p>
+    <w:p>
+      <w:r>
+        <w:t>4. **Colaboração em Equipe:**</w:t>
+      </w:r>
+    </w:p>
+    <w:p>
+      <w:r>
+        <w:t xml:space="preserve">   - Implementar um sistema de compartilhamento de tarefas entre os membros da equipe.</w:t>
+      </w:r>
+    </w:p>
+    <w:p>
+      <w:r>
+        <w:t>5. **Interface e Experiência do Usuário:**</w:t>
+      </w:r>
+    </w:p>
+    <w:p>
+      <w:r>
+        <w:t xml:space="preserve">   - A interface deve ser intuitiva e responsiva, adaptando-se a</w:t>
+      </w:r>
+      <w:r>
+        <w:t xml:space="preserve"> web e mobile</w:t>
+      </w:r>
+    </w:p>
+    <w:p>
+      <w:r>
+        <w:t xml:space="preserve">   - Utilizar drag-and-drop para facilitar a organização das tarefas.</w:t>
+      </w:r>
+    </w:p>
+    <w:p>
+      <w:r>
+        <w:t xml:space="preserve">   - Implementar um sistema de busca eficiente para encontrar</w:t>
+      </w:r>
+      <w:r>
+        <w:t>, ordenar e filtrar</w:t>
+      </w:r>
+      <w:r>
+        <w:t xml:space="preserve"> tarefas</w:t>
+      </w:r>
+      <w:r>
+        <w:t xml:space="preserve"> e responsáveis</w:t>
+      </w:r>
       <w:r>
         <w:t>.</w:t>
       </w:r>
     </w:p>
     <w:p>
       <w:r>
-        <w:t>2. **Organização e Priorização:**</w:t>
-      </w:r>
-    </w:p>
-    <w:p>
-      <w:r>
-        <w:t xml:space="preserve">   - Implementar um sistema de listas ou quadros </w:t>
-      </w:r>
-      <w:proofErr w:type="spellStart"/>
-      <w:r>
-        <w:t>Kanban</w:t>
-      </w:r>
-      <w:proofErr w:type="spellEnd"/>
-      <w:r>
-        <w:t xml:space="preserve"> para organizar as tarefas por status.</w:t>
-      </w:r>
-    </w:p>
-    <w:p>
-      <w:r>
-        <w:t xml:space="preserve">   - Permitir a criação de categorias ou </w:t>
-      </w:r>
-      <w:proofErr w:type="spellStart"/>
-      <w:r>
-        <w:t>tags</w:t>
-      </w:r>
-      <w:proofErr w:type="spellEnd"/>
-      <w:r>
-        <w:t xml:space="preserve"> para classificar as tarefas.</w:t>
-      </w:r>
-    </w:p>
-    <w:p>
-      <w:r>
-        <w:t xml:space="preserve">   - Implementar filtros e ordenação para facilitar a busca e a priorização de tarefas.</w:t>
-      </w:r>
-    </w:p>
-    <w:p>
-      <w:r>
-        <w:t xml:space="preserve">- </w:t>
-      </w:r>
-      <w:proofErr w:type="gramStart"/>
-      <w:r>
-        <w:t>incluir</w:t>
-      </w:r>
-      <w:proofErr w:type="gramEnd"/>
-      <w:r>
-        <w:t xml:space="preserve"> conceito de tarefa recorrente por n períodos (DIAS, </w:t>
-      </w:r>
-      <w:proofErr w:type="gramStart"/>
-      <w:r>
-        <w:t>MESES ETC</w:t>
-      </w:r>
-      <w:proofErr w:type="gramEnd"/>
-      <w:r>
-        <w:t>)</w:t>
-      </w:r>
-    </w:p>
-    <w:p>
-      <w:r>
-        <w:t>3. **Acompanhamento e Notificações:**</w:t>
-      </w:r>
-    </w:p>
-    <w:p>
-      <w:r>
-        <w:t xml:space="preserve">   - Enviar notificações por </w:t>
-      </w:r>
-      <w:proofErr w:type="spellStart"/>
-      <w:r>
-        <w:t>sms</w:t>
-      </w:r>
-      <w:proofErr w:type="spellEnd"/>
+        <w:t>6. **Relatórios e Métricas:**</w:t>
+      </w:r>
+    </w:p>
+    <w:p>
+      <w:r>
+        <w:t xml:space="preserve">   - Gerar relatórios sobre o progresso das tarefas, o tempo gasto em cada tarefa e a produtividade d</w:t>
+      </w:r>
+      <w:r>
+        <w:t>os empregados</w:t>
+      </w:r>
+    </w:p>
+    <w:p>
+      <w:r>
+        <w:t>7. **Integração com Outras Ferramentas:**</w:t>
+      </w:r>
+    </w:p>
+    <w:p>
+      <w:r>
+        <w:t xml:space="preserve">   - Permitir a integração com calendários (ex: Google Calendar, Outlook Calendar) para sincronizar as datas de vencimento das tarefas.</w:t>
+      </w:r>
+    </w:p>
+    <w:p>
+      <w:r>
+        <w:t xml:space="preserve">   - Integrar com ferramentas </w:t>
+      </w:r>
+      <w:r>
+        <w:t xml:space="preserve">interna </w:t>
+      </w:r>
+      <w:r>
+        <w:t>de comunicação</w:t>
+      </w:r>
       <w:r>
         <w:t xml:space="preserve"> </w:t>
       </w:r>
       <w:r>
-        <w:t>e</w:t>
+        <w:t>para enviar notificações e alertas.</w:t>
       </w:r>
       <w:r>
         <w:t xml:space="preserve"> </w:t>
       </w:r>
-      <w:proofErr w:type="spellStart"/>
-      <w:r>
-        <w:t>push</w:t>
-      </w:r>
-      <w:proofErr w:type="spellEnd"/>
-      <w:r>
-        <w:t xml:space="preserve"> quando uma tarefa é atribuída, tem sua data de vencimento próxima ou é atualizada.</w:t>
-      </w:r>
-    </w:p>
-    <w:p>
-      <w:r>
-        <w:t xml:space="preserve">   - Permitir que os usuários comentem nas tarefas para facilitar a comunicação e o acompanhamento.</w:t>
-      </w:r>
-    </w:p>
-    <w:p>
-      <w:r>
-        <w:t xml:space="preserve">   - Implementar um histórico de atividades para registrar as mudanças realizadas nas tarefas.</w:t>
-      </w:r>
-    </w:p>
-    <w:p>
-      <w:r>
-        <w:t>4. **Colaboração em Equipe:**</w:t>
-      </w:r>
-    </w:p>
-    <w:p>
-      <w:r>
-        <w:t xml:space="preserve">   - Implementar um sistema de compartilhamento de tarefas entre os membros da equipe.</w:t>
-      </w:r>
-    </w:p>
-    <w:p>
-      <w:r>
-        <w:t>5. **Interface e Experiência do Usuário:**</w:t>
-      </w:r>
-    </w:p>
-    <w:p>
-      <w:r>
-        <w:t xml:space="preserve">   - A interface deve ser intuitiva e responsiva, adaptando-se a</w:t>
-      </w:r>
-      <w:r>
-        <w:t xml:space="preserve"> web e mobile</w:t>
-      </w:r>
-    </w:p>
-    <w:p>
-      <w:r>
-        <w:t xml:space="preserve">   - Utilizar drag-</w:t>
-      </w:r>
-      <w:proofErr w:type="spellStart"/>
-      <w:r>
-        <w:t>and</w:t>
-      </w:r>
-      <w:proofErr w:type="spellEnd"/>
-      <w:r>
-        <w:t>-</w:t>
-      </w:r>
-      <w:proofErr w:type="spellStart"/>
-      <w:r>
-        <w:t>drop</w:t>
-      </w:r>
-      <w:proofErr w:type="spellEnd"/>
-      <w:r>
-        <w:t xml:space="preserve"> para facilitar a organização das tarefas.</w:t>
-      </w:r>
-    </w:p>
-    <w:p>
-      <w:r>
-        <w:t xml:space="preserve">   - Implementar um sistema de busca eficiente para encontrar</w:t>
-      </w:r>
-      <w:r>
-        <w:t>, ordenar e filtrar</w:t>
-      </w:r>
-      <w:r>
-        <w:t xml:space="preserve"> tarefas</w:t>
-      </w:r>
-      <w:r>
-        <w:t xml:space="preserve"> e responsáveis</w:t>
-      </w:r>
-      <w:r>
-        <w:t>.</w:t>
-      </w:r>
-    </w:p>
-    <w:p>
-      <w:r>
-        <w:t>6. **Relatórios e Métricas:**</w:t>
-      </w:r>
-    </w:p>
-    <w:p>
-      <w:r>
-        <w:t xml:space="preserve">   - Gerar relatórios sobre o progresso das tarefas, o tempo gasto em cada tarefa e a produtividade d</w:t>
-      </w:r>
-      <w:r>
-        <w:t>os empregados</w:t>
-      </w:r>
-    </w:p>
-    <w:p>
-      <w:r>
-        <w:t>7. **Integração com Outras Ferramentas:**</w:t>
-      </w:r>
-    </w:p>
-    <w:p>
-      <w:r>
-        <w:t xml:space="preserve">   - Permitir a integração com calendários (</w:t>
-      </w:r>
-      <w:proofErr w:type="spellStart"/>
-      <w:r>
-        <w:t>ex</w:t>
-      </w:r>
-      <w:proofErr w:type="spellEnd"/>
-      <w:r>
-        <w:t xml:space="preserve">: Google </w:t>
-      </w:r>
-      <w:proofErr w:type="spellStart"/>
-      <w:r>
-        <w:t>Calendar</w:t>
-      </w:r>
-      <w:proofErr w:type="spellEnd"/>
-      <w:r>
-        <w:t xml:space="preserve">, Outlook </w:t>
-      </w:r>
-      <w:proofErr w:type="spellStart"/>
-      <w:r>
-        <w:t>Calendar</w:t>
-      </w:r>
-      <w:proofErr w:type="spellEnd"/>
-      <w:r>
-        <w:t>) para sincronizar as datas de vencimento das tarefas.</w:t>
-      </w:r>
-    </w:p>
-    <w:p>
-      <w:r>
-        <w:t xml:space="preserve">   - Integrar com ferramentas </w:t>
-      </w:r>
-      <w:r>
-        <w:t xml:space="preserve">interna </w:t>
-      </w:r>
-      <w:r>
-        <w:t>de comunicação</w:t>
-      </w:r>
-      <w:r>
-        <w:t xml:space="preserve"> </w:t>
-      </w:r>
-      <w:r>
-        <w:t>para enviar notificações e alertas.</w:t>
-      </w:r>
-      <w:r>
-        <w:t xml:space="preserve"> </w:t>
-      </w:r>
-    </w:p>
-    <w:p>
-      <w:r>
-        <w:t xml:space="preserve">- </w:t>
-      </w:r>
-      <w:proofErr w:type="gramStart"/>
-      <w:r>
-        <w:t>considerar</w:t>
-      </w:r>
-      <w:proofErr w:type="gramEnd"/>
-      <w:r>
-        <w:t xml:space="preserve"> usar layout da tela de login</w:t>
-      </w:r>
-    </w:p>
-    <w:p>
-      <w:r>
-        <w:t xml:space="preserve">- </w:t>
-      </w:r>
-      <w:proofErr w:type="gramStart"/>
-      <w:r>
-        <w:t>incluir</w:t>
-      </w:r>
-      <w:proofErr w:type="gramEnd"/>
-      <w:r>
-        <w:t xml:space="preserve"> no menu do dashboard</w:t>
+    </w:p>
+    <w:p>
+      <w:r>
+        <w:t>- considerar usar layout da tela de login</w:t>
+      </w:r>
+    </w:p>
+    <w:p>
+      <w:r>
+        <w:t>- incluir no menu do dashboard</w:t>
       </w:r>
     </w:p>
     <w:p/>
@@ -821,13 +526,8 @@
     <w:p>
       <w:r>
         <w:lastRenderedPageBreak/>
-        <w:t xml:space="preserve">Prompt Completo para Sistema de Gestão de Ponto Eletrônico com </w:t>
-      </w:r>
-      <w:proofErr w:type="spellStart"/>
-      <w:r>
-        <w:t>Firebase</w:t>
-      </w:r>
-      <w:proofErr w:type="spellEnd"/>
+        <w:t>Prompt Completo para Sistema de Gestão de Ponto Eletrônico com Firebase</w:t>
+      </w:r>
     </w:p>
     <w:p>
       <w:r>
@@ -836,63 +536,7 @@
     </w:p>
     <w:p>
       <w:r>
-        <w:t>Desenvolver um</w:t>
-      </w:r>
-      <w:r>
-        <w:t>a funcionalidade para</w:t>
-      </w:r>
-      <w:r>
-        <w:t xml:space="preserve"> gestão de ponto eletrônico completo, utilizando </w:t>
-      </w:r>
-      <w:proofErr w:type="spellStart"/>
-      <w:r>
-        <w:t>Firebase</w:t>
-      </w:r>
-      <w:proofErr w:type="spellEnd"/>
-      <w:r>
-        <w:t xml:space="preserve"> como </w:t>
-      </w:r>
-      <w:proofErr w:type="spellStart"/>
-      <w:r>
-        <w:t>backend</w:t>
-      </w:r>
-      <w:proofErr w:type="spellEnd"/>
-      <w:r>
-        <w:t xml:space="preserve"> (autenticação, banco de dados - </w:t>
-      </w:r>
-      <w:proofErr w:type="spellStart"/>
-      <w:r>
-        <w:t>Firestore</w:t>
-      </w:r>
-      <w:proofErr w:type="spellEnd"/>
-      <w:r>
-        <w:t xml:space="preserve">, e Cloud </w:t>
-      </w:r>
-      <w:proofErr w:type="spellStart"/>
-      <w:r>
-        <w:t>Functions</w:t>
-      </w:r>
-      <w:proofErr w:type="spellEnd"/>
-      <w:r>
-        <w:t xml:space="preserve">) e interface </w:t>
-      </w:r>
-      <w:r>
-        <w:t>(</w:t>
-      </w:r>
-      <w:r>
-        <w:t>web</w:t>
-      </w:r>
-      <w:r>
-        <w:t xml:space="preserve"> e mobile)</w:t>
-      </w:r>
-      <w:r>
-        <w:t xml:space="preserve"> responsiva</w:t>
-      </w:r>
-      <w:r>
-        <w:t>. D</w:t>
-      </w:r>
-      <w:r>
-        <w:t>eve permitir o registro de ponto por funcionários, gestão de funcionários e horários por empregadores, e geração de relatórios.</w:t>
+        <w:t>Desenvolver uma funcionalidade para gestão de ponto eletrônico completo, utilizando Firebase como backend (autenticação, banco de dados - Firestore, e Cloud Functions) e interface (web e mobile) responsiva. Deve permitir o registro de ponto por funcionários, gestão de funcionários e horários por empregadores, e geração de relatórios.</w:t>
       </w:r>
     </w:p>
     <w:p>
@@ -907,112 +551,39 @@
     </w:p>
     <w:p>
       <w:r>
-        <w:t>Registro de entrada e saída</w:t>
-      </w:r>
-      <w:r>
-        <w:t>, intervalo para descanso e entrada e saída para horas extras</w:t>
-      </w:r>
-      <w:r>
-        <w:t xml:space="preserve"> com data e hora precisas.</w:t>
-      </w:r>
-    </w:p>
-    <w:p>
-      <w:r>
-        <w:t>Inclusão da</w:t>
-      </w:r>
-      <w:r>
-        <w:t xml:space="preserve"> localização </w:t>
-      </w:r>
-      <w:r>
-        <w:t xml:space="preserve">e </w:t>
-      </w:r>
-      <w:proofErr w:type="spellStart"/>
-      <w:r>
-        <w:t>wifi</w:t>
-      </w:r>
-      <w:proofErr w:type="spellEnd"/>
-      <w:r>
-        <w:t xml:space="preserve"> utilizado </w:t>
-      </w:r>
-      <w:r>
-        <w:t xml:space="preserve">do </w:t>
-      </w:r>
-      <w:r>
-        <w:t xml:space="preserve">em cada </w:t>
-      </w:r>
-      <w:r>
-        <w:t>registro (geolocalização)</w:t>
-      </w:r>
-      <w:r>
-        <w:t xml:space="preserve"> e</w:t>
-      </w:r>
-    </w:p>
-    <w:p>
-      <w:r>
-        <w:t>Opção de adicionar observações ao registro</w:t>
-      </w:r>
-      <w:r>
-        <w:t xml:space="preserve"> com vínculo aos documentos de upload</w:t>
+        <w:t>Registro de entrada e saída, intervalo para descanso e entrada e saída para horas extras com data e hora precisas.</w:t>
+      </w:r>
+    </w:p>
+    <w:p>
+      <w:r>
+        <w:t>Inclusão da localização e wifi utilizado do em cada registro (geolocalização) e</w:t>
+      </w:r>
+    </w:p>
+    <w:p>
+      <w:r>
+        <w:t>Opção de adicionar observações ao registro com vínculo aos documentos de upload</w:t>
       </w:r>
     </w:p>
     <w:p/>
     <w:p>
       <w:r>
-        <w:t xml:space="preserve">3. </w:t>
-      </w:r>
-      <w:r>
-        <w:t>Gestão de Funcionários:</w:t>
-      </w:r>
-    </w:p>
-    <w:p>
-      <w:proofErr w:type="spellStart"/>
-      <w:r>
-        <w:t>crud</w:t>
-      </w:r>
-      <w:proofErr w:type="spellEnd"/>
-      <w:r>
-        <w:t xml:space="preserve"> de funcionários (nome, e-mail, </w:t>
-      </w:r>
-      <w:proofErr w:type="gramStart"/>
-      <w:r>
-        <w:t>cargo, etc.</w:t>
-      </w:r>
-      <w:proofErr w:type="gramEnd"/>
-      <w:r>
-        <w:t>).</w:t>
-      </w:r>
-      <w:r>
-        <w:t xml:space="preserve"> antes criar o cadastramento do empregado pelo empregador nos moldes de “criar conta”</w:t>
+        <w:t>3. Gestão de Funcionários:</w:t>
+      </w:r>
+    </w:p>
+    <w:p>
+      <w:r>
+        <w:t>crud de funcionários (nome, e-mail, cargo, etc.). antes criar o cadastramento do empregado pelo empregador nos moldes de “criar conta”</w:t>
       </w:r>
     </w:p>
     <w:p/>
     <w:p>
       <w:r>
-        <w:t xml:space="preserve">4. </w:t>
-      </w:r>
-      <w:r>
-        <w:t>Atribuição de horários de trabalho.</w:t>
-      </w:r>
-    </w:p>
-    <w:p>
-      <w:r>
-        <w:t>Definição de horários de trabalho padrão (entrada, saída, pausas</w:t>
-      </w:r>
-      <w:r>
-        <w:t xml:space="preserve">, total de horas semanais, regime, </w:t>
-      </w:r>
-      <w:proofErr w:type="gramStart"/>
-      <w:r>
-        <w:t xml:space="preserve">folgas, </w:t>
-      </w:r>
-      <w:proofErr w:type="spellStart"/>
-      <w:r>
-        <w:t>etc</w:t>
-      </w:r>
-      <w:proofErr w:type="spellEnd"/>
-      <w:proofErr w:type="gramEnd"/>
-      <w:r>
-        <w:t>).</w:t>
+        <w:t>4. Atribuição de horários de trabalho.</w:t>
+      </w:r>
+    </w:p>
+    <w:p>
+      <w:r>
+        <w:t>Definição de horários de trabalho padrão (entrada, saída, pausas, total de horas semanais, regime, folgas, etc).</w:t>
       </w:r>
     </w:p>
     <w:p>
@@ -1023,19 +594,13 @@
     <w:p/>
     <w:p>
       <w:r>
-        <w:t xml:space="preserve">5. </w:t>
-      </w:r>
-      <w:r>
-        <w:t>Associação de horários a funcionários.</w:t>
+        <w:t>5. Associação de horários a funcionários.</w:t>
       </w:r>
     </w:p>
     <w:p/>
     <w:p>
       <w:r>
-        <w:t xml:space="preserve">6. </w:t>
-      </w:r>
-      <w:r>
-        <w:t>Relatórios:</w:t>
+        <w:t>6. Relatórios:</w:t>
       </w:r>
     </w:p>
     <w:p>
@@ -1050,50 +615,18 @@
     </w:p>
     <w:p>
       <w:r>
-        <w:t>Exportação de relatórios em formato CSV</w:t>
-      </w:r>
-      <w:r>
-        <w:t xml:space="preserve">, </w:t>
-      </w:r>
-      <w:r>
-        <w:t>PDF</w:t>
-      </w:r>
-      <w:r>
-        <w:t xml:space="preserve"> e </w:t>
-      </w:r>
-      <w:proofErr w:type="spellStart"/>
-      <w:r>
-        <w:t>xlsx</w:t>
-      </w:r>
-      <w:proofErr w:type="spellEnd"/>
-      <w:r>
-        <w:t>.</w:t>
+        <w:t>Exportação de relatórios em formato CSV, PDF e xlsx.</w:t>
       </w:r>
     </w:p>
     <w:p/>
     <w:p>
       <w:r>
-        <w:t xml:space="preserve">7. </w:t>
-      </w:r>
-      <w:r>
-        <w:t>Notificações:</w:t>
-      </w:r>
-    </w:p>
-    <w:p>
-      <w:r>
-        <w:t>Alertas para funcionários sobre horários de entrada</w:t>
-      </w:r>
-      <w:r>
-        <w:t xml:space="preserve">, </w:t>
-      </w:r>
-      <w:r>
-        <w:t>saída</w:t>
-      </w:r>
-      <w:r>
-        <w:t xml:space="preserve"> e intervalos</w:t>
-      </w:r>
-      <w:r>
-        <w:t>.</w:t>
+        <w:t>7. Notificações:</w:t>
+      </w:r>
+    </w:p>
+    <w:p>
+      <w:r>
+        <w:t>Alertas para funcionários sobre horários de entrada, saída e intervalos.</w:t>
       </w:r>
     </w:p>
     <w:p>
@@ -1103,22 +636,7 @@
     </w:p>
     <w:p>
       <w:r>
-        <w:t xml:space="preserve">Alertas para </w:t>
-      </w:r>
-      <w:r>
-        <w:t>empregador</w:t>
-      </w:r>
-      <w:r>
-        <w:t xml:space="preserve"> sobre </w:t>
-      </w:r>
-      <w:r>
-        <w:t xml:space="preserve">registro de </w:t>
-      </w:r>
-      <w:r>
-        <w:t xml:space="preserve">horários </w:t>
-      </w:r>
-      <w:r>
-        <w:t>fora do esperado</w:t>
+        <w:t>Alertas para empregador sobre registro de horários fora do esperado</w:t>
       </w:r>
       <w:r>
         <w:br/>
@@ -1134,6 +652,118 @@
       <w:r>
         <w:br/>
         <w:t>10. Crie e use elementos reutilizáveis</w:t>
+      </w:r>
+    </w:p>
+    <w:p>
+      <w:r>
+        <w:t xml:space="preserve">11. lembre-se as credenciais estão no arquivo </w:t>
+      </w:r>
+      <w:r>
+        <w:t>serviceAccount.json</w:t>
+      </w:r>
+      <w:r>
+        <w:t xml:space="preserve"> na pasta src/secrets</w:t>
+      </w:r>
+      <w:r>
+        <w:br/>
+        <w:t xml:space="preserve">12. Veja se há necessidade de </w:t>
+      </w:r>
+      <w:r>
+        <w:t>'use client';</w:t>
+      </w:r>
+    </w:p>
+    <w:p>
+      <w:r>
+        <w:br w:type="page"/>
+      </w:r>
+    </w:p>
+    <w:p>
+      <w:r>
+        <w:lastRenderedPageBreak/>
+        <w:t xml:space="preserve">imagine o fluxo que após o empregador criar sua conta ele deve complementar suas informações de modo a possibilitar o envio </w:t>
+      </w:r>
+      <w:r>
+        <w:t>completo para o esocial doméstico. (precisa pesquisar na internet quais são todas as informações obrigatórias e opcionais) inclua a questão do upload e senha do certificado digital (linka para gestão de documento).</w:t>
+      </w:r>
+    </w:p>
+    <w:p>
+      <w:r>
+        <w:t>Depois considere o cadastramento dos</w:t>
+      </w:r>
+      <w:r>
+        <w:t xml:space="preserve"> tipos:</w:t>
+      </w:r>
+      <w:r>
+        <w:t xml:space="preserve"> empregados (também com pesquisa das informações) e dos familiares (bem simples, somente para acesso ao aplicativo)</w:t>
+      </w:r>
+      <w:r>
+        <w:t>. Os tipos só podem ter crud pelo próprio ou pelo empregador.</w:t>
+      </w:r>
+    </w:p>
+    <w:p>
+      <w:r>
+        <w:t>Atenção para as gravações no firebase/firestore</w:t>
+      </w:r>
+    </w:p>
+    <w:p>
+      <w:r>
+        <w:t xml:space="preserve">as credenciais estão no arquivo </w:t>
+      </w:r>
+      <w:r>
+        <w:t>serviceAccount.json</w:t>
+      </w:r>
+      <w:r>
+        <w:t xml:space="preserve"> na pasta src/secrets</w:t>
+      </w:r>
+    </w:p>
+    <w:p>
+      <w:r>
+        <w:t xml:space="preserve">Veja se há necessidade de </w:t>
+      </w:r>
+      <w:r>
+        <w:t>'use client';</w:t>
+      </w:r>
+    </w:p>
+    <w:p>
+      <w:r>
+        <w:t>Considere o uso das boas práticas e</w:t>
+      </w:r>
+    </w:p>
+    <w:p>
+      <w:r>
+        <w:t>criação e uso de elementos reutilizáveis</w:t>
+      </w:r>
+    </w:p>
+    <w:p>
+      <w:r>
+        <w:t>integre com os demais módulos</w:t>
+      </w:r>
+    </w:p>
+    <w:p>
+      <w:r>
+        <w:t> </w:t>
+      </w:r>
+      <w:r>
+        <w:t xml:space="preserve">Use o </w:t>
+      </w:r>
+      <w:r>
+        <w:t>&lt;select&gt; HTML puro, com os mesmos atributos</w:t>
+      </w:r>
+      <w:r>
+        <w:t xml:space="preserve"> ao invés d</w:t>
+      </w:r>
+      <w:r>
+        <w:t>o &lt;Select&gt; do Chakra</w:t>
+      </w:r>
+      <w:r>
+        <w:t xml:space="preserve"> (porque está apresentando erro)</w:t>
+      </w:r>
+    </w:p>
+    <w:p/>
+    <w:p/>
+    <w:p>
+      <w:r>
+        <w:br/>
       </w:r>
     </w:p>
     <w:p/>
@@ -1751,7 +1381,6 @@
   <w:style w:type="character" w:default="1" w:styleId="Fontepargpadro">
     <w:name w:val="Default Paragraph Font"/>
     <w:uiPriority w:val="1"/>
-    <w:semiHidden/>
     <w:unhideWhenUsed/>
   </w:style>
   <w:style w:type="table" w:default="1" w:styleId="Tabelanormal">

</xml_diff>